<commit_message>
Create Navigate to Detail Product Page
</commit_message>
<xml_diff>
--- a/Doc/On Sale - Мобильное приложение, часть I.docx
+++ b/Doc/On Sale - Мобильное приложение, часть I.docx
@@ -10516,21 +10516,19 @@
         <w:spacing w:lineRule="auto" w:line="240"/>
         <w:rPr/>
       </w:pPr>
-      <w:bookmarkStart w:id="22" w:name="_s8qwfbldwpi7"/>
-      <w:bookmarkEnd w:id="22"/>
-      <w:r>
-        <w:rPr/>
-        <w:t>Navegar a otra página</w:t>
-      </w:r>
-    </w:p>
-    <w:p>
-      <w:pPr>
-        <w:pStyle w:val="LOnormal"/>
-        <w:rPr/>
-      </w:pPr>
-      <w:r>
-        <w:rPr/>
-        <w:t>Vamos a implementar navegar al detalle del producto.</w:t>
+      <w:r>
+        <w:rPr/>
+        <w:t>Перейти на другую страницу</w:t>
+      </w:r>
+    </w:p>
+    <w:p>
+      <w:pPr>
+        <w:pStyle w:val="LOnormal"/>
+        <w:rPr/>
+      </w:pPr>
+      <w:r>
+        <w:rPr/>
+        <w:t>Мы реализуем переход к деталям продукта.</w:t>
       </w:r>
     </w:p>
     <w:p>
@@ -10722,9 +10720,9 @@
           <w:szCs w:val="22"/>
         </w:rPr>
       </w:r>
+      <w:bookmarkStart w:id="22" w:name="_yicy121sr0ps"/>
       <w:bookmarkStart w:id="23" w:name="_yicy121sr0ps"/>
-      <w:bookmarkStart w:id="24" w:name="_yicy121sr0ps"/>
-      <w:bookmarkEnd w:id="24"/>
+      <w:bookmarkEnd w:id="23"/>
     </w:p>
     <w:p>
       <w:pPr>
@@ -10739,17 +10737,18 @@
       </w:pPr>
       <w:r>
         <w:rPr/>
-        <w:t xml:space="preserve">Agregamos la </w:t>
+        <w:t xml:space="preserve">Мы добавляем </w:t>
       </w:r>
       <w:r>
         <w:rPr>
           <w:b/>
+          <w:bCs/>
         </w:rPr>
         <w:t>ProductDetailPage</w:t>
       </w:r>
       <w:r>
         <w:rPr/>
-        <w:t>, inicialmente con este layout:</w:t>
+        <w:t xml:space="preserve"> изначально с таким макетом:</w:t>
       </w:r>
     </w:p>
     <w:p>
@@ -10991,26 +10990,18 @@
       </w:pPr>
       <w:r>
         <w:rPr/>
-        <w:t>Modificar</w:t>
-      </w:r>
-      <w:r>
-        <w:rPr>
-          <w:sz w:val="22"/>
-          <w:szCs w:val="22"/>
-        </w:rPr>
-        <w:t xml:space="preserve"> la </w:t>
+        <w:t xml:space="preserve">Измените </w:t>
       </w:r>
       <w:r>
         <w:rPr>
           <w:b/>
-          <w:sz w:val="22"/>
-          <w:szCs w:val="22"/>
+          <w:bCs/>
         </w:rPr>
         <w:t>ProductDetailPageViewModel</w:t>
       </w:r>
       <w:r>
         <w:rPr/>
-        <w:t>, inicialmente con este código:</w:t>
+        <w:t xml:space="preserve"> сначала с помощью этого кода:</w:t>
       </w:r>
     </w:p>
     <w:p>
@@ -11234,31 +11225,34 @@
       </w:pPr>
       <w:r>
         <w:rPr/>
-        <w:t xml:space="preserve">En el proyecto </w:t>
+        <w:t xml:space="preserve">В проекте </w:t>
       </w:r>
       <w:r>
         <w:rPr>
           <w:b/>
+          <w:bCs/>
         </w:rPr>
         <w:t>Prism</w:t>
       </w:r>
       <w:r>
         <w:rPr/>
-        <w:t xml:space="preserve"> agregamos el folder </w:t>
+        <w:t xml:space="preserve"> мы добавляем папку </w:t>
       </w:r>
       <w:r>
         <w:rPr>
           <w:b/>
+          <w:bCs/>
         </w:rPr>
         <w:t>ItemViewModels</w:t>
       </w:r>
       <w:r>
         <w:rPr/>
-        <w:t xml:space="preserve"> y dentro de este la clase </w:t>
+        <w:t xml:space="preserve"> и внутри нее класс </w:t>
       </w:r>
       <w:r>
         <w:rPr>
           <w:b/>
+          <w:bCs/>
         </w:rPr>
         <w:t>ProductItemViewModel</w:t>
       </w:r>
@@ -11736,15 +11730,19 @@
         <w:rPr/>
       </w:pPr>
       <w:r>
-        <w:rPr/>
-        <w:t xml:space="preserve">Modificamos </w:t>
-      </w:r>
-      <w:r>
         <w:rPr>
           <w:sz w:val="22"/>
           <w:szCs w:val="22"/>
-        </w:rPr>
-        <w:t xml:space="preserve"> la </w:t>
+          <w:lang w:val="ru-RU"/>
+        </w:rPr>
+        <w:t>Изменить</w:t>
+      </w:r>
+      <w:r>
+        <w:rPr>
+          <w:sz w:val="22"/>
+          <w:szCs w:val="22"/>
+        </w:rPr>
+        <w:t xml:space="preserve"> </w:t>
       </w:r>
       <w:r>
         <w:rPr>
@@ -11967,8 +11965,19 @@
         <w:rPr/>
       </w:pPr>
       <w:r>
-        <w:rPr/>
-        <w:t xml:space="preserve">Modificar  la </w:t>
+        <w:rPr>
+          <w:rFonts w:eastAsia="Arial" w:cs="Arial"/>
+          <w:color w:val="auto"/>
+          <w:kern w:val="0"/>
+          <w:sz w:val="22"/>
+          <w:szCs w:val="22"/>
+          <w:lang w:val="ru-RU" w:eastAsia="zh-CN" w:bidi="hi-IN"/>
+        </w:rPr>
+        <w:t>Изменить</w:t>
+      </w:r>
+      <w:r>
+        <w:rPr/>
+        <w:t xml:space="preserve"> </w:t>
       </w:r>
       <w:r>
         <w:rPr>
@@ -12797,7 +12806,7 @@
       </w:pPr>
       <w:r>
         <w:rPr/>
-        <w:t>Probamos.</w:t>
+        <w:t>Мы протестировали.</w:t>
       </w:r>
     </w:p>
     <w:p>
@@ -12823,11 +12832,12 @@
       </w:pPr>
       <w:r>
         <w:rPr/>
-        <w:t xml:space="preserve">Ahora vamos a pasar el producto como parámetro. Modificamos la </w:t>
+        <w:t xml:space="preserve">Теперь мы собираемся передать продукт в качестве параметра. Мы модифицируем </w:t>
       </w:r>
       <w:r>
         <w:rPr>
           <w:b/>
+          <w:bCs/>
         </w:rPr>
         <w:t>ProductItemViewModel</w:t>
       </w:r>
@@ -13020,8 +13030,19 @@
         <w:rPr/>
       </w:pPr>
       <w:r>
-        <w:rPr/>
-        <w:t xml:space="preserve">Modificamos  la </w:t>
+        <w:rPr>
+          <w:rFonts w:eastAsia="Arial" w:cs="Arial"/>
+          <w:color w:val="auto"/>
+          <w:kern w:val="0"/>
+          <w:sz w:val="22"/>
+          <w:szCs w:val="22"/>
+          <w:lang w:val="ru-RU" w:eastAsia="zh-CN" w:bidi="hi-IN"/>
+        </w:rPr>
+        <w:t>Изменим</w:t>
+      </w:r>
+      <w:r>
+        <w:rPr/>
+        <w:t xml:space="preserve"> </w:t>
       </w:r>
       <w:r>
         <w:rPr>
@@ -13432,7 +13453,7 @@
       </w:pPr>
       <w:r>
         <w:rPr/>
-        <w:t>Probamos.</w:t>
+        <w:t>Мы протестировали.</w:t>
       </w:r>
     </w:p>
     <w:p>
@@ -13458,17 +13479,35 @@
       </w:pPr>
       <w:r>
         <w:rPr/>
-        <w:t xml:space="preserve">Agruegamos el nuget </w:t>
+        <w:t xml:space="preserve">Мы добавляем </w:t>
       </w:r>
       <w:r>
         <w:rPr>
           <w:b/>
-        </w:rPr>
-        <w:t>Syncfusion.Xamarin.SfRotator</w:t>
-      </w:r>
-      <w:r>
-        <w:rPr/>
-        <w:t xml:space="preserve"> en todos los proyectos prism.</w:t>
+          <w:bCs/>
+        </w:rPr>
+        <w:t>nuget Syncfusion.Xamarin.SfRotator</w:t>
+      </w:r>
+      <w:r>
+        <w:rPr/>
+        <w:t xml:space="preserve"> во все проекты </w:t>
+      </w:r>
+      <w:r>
+        <w:rPr>
+          <w:rFonts w:eastAsia="Arial" w:cs="Arial"/>
+          <w:b/>
+          <w:bCs/>
+          <w:color w:val="auto"/>
+          <w:kern w:val="0"/>
+          <w:sz w:val="22"/>
+          <w:szCs w:val="22"/>
+          <w:lang w:val="en-US" w:eastAsia="zh-CN" w:bidi="hi-IN"/>
+        </w:rPr>
+        <w:t>prism</w:t>
+      </w:r>
+      <w:r>
+        <w:rPr/>
+        <w:t>.</w:t>
       </w:r>
     </w:p>
     <w:p>
@@ -13493,8 +13532,19 @@
         <w:rPr/>
       </w:pPr>
       <w:r>
-        <w:rPr/>
-        <w:t xml:space="preserve">Modificamos  la </w:t>
+        <w:rPr>
+          <w:rFonts w:eastAsia="Arial" w:cs="Arial"/>
+          <w:color w:val="auto"/>
+          <w:kern w:val="0"/>
+          <w:sz w:val="22"/>
+          <w:szCs w:val="22"/>
+          <w:lang w:val="ru-RU" w:eastAsia="zh-CN" w:bidi="hi-IN"/>
+        </w:rPr>
+        <w:t>Изменим</w:t>
+      </w:r>
+      <w:r>
+        <w:rPr/>
+        <w:t xml:space="preserve"> </w:t>
       </w:r>
       <w:r>
         <w:rPr>
@@ -13587,8 +13637,19 @@
         <w:rPr/>
       </w:pPr>
       <w:r>
-        <w:rPr/>
-        <w:t xml:space="preserve">Modificamos  el </w:t>
+        <w:rPr>
+          <w:rFonts w:eastAsia="Arial" w:cs="Arial"/>
+          <w:color w:val="auto"/>
+          <w:kern w:val="0"/>
+          <w:sz w:val="22"/>
+          <w:szCs w:val="22"/>
+          <w:lang w:val="ru-RU" w:eastAsia="zh-CN" w:bidi="hi-IN"/>
+        </w:rPr>
+        <w:t>Изменим</w:t>
+      </w:r>
+      <w:r>
+        <w:rPr/>
+        <w:t xml:space="preserve"> </w:t>
       </w:r>
       <w:r>
         <w:rPr>
@@ -13692,8 +13753,19 @@
         <w:rPr/>
       </w:pPr>
       <w:r>
-        <w:rPr/>
-        <w:t xml:space="preserve">Modificamos  la </w:t>
+        <w:rPr>
+          <w:rFonts w:eastAsia="Arial" w:cs="Arial"/>
+          <w:color w:val="auto"/>
+          <w:kern w:val="0"/>
+          <w:sz w:val="22"/>
+          <w:szCs w:val="22"/>
+          <w:lang w:val="ru-RU" w:eastAsia="zh-CN" w:bidi="hi-IN"/>
+        </w:rPr>
+        <w:t>Изменим</w:t>
+      </w:r>
+      <w:r>
+        <w:rPr/>
+        <w:t xml:space="preserve"> </w:t>
       </w:r>
       <w:r>
         <w:rPr>
@@ -15721,8 +15793,19 @@
         <w:rPr/>
       </w:pPr>
       <w:r>
-        <w:rPr/>
-        <w:t xml:space="preserve">Modificamos  la </w:t>
+        <w:rPr>
+          <w:rFonts w:eastAsia="Arial" w:cs="Arial"/>
+          <w:color w:val="auto"/>
+          <w:kern w:val="0"/>
+          <w:sz w:val="22"/>
+          <w:szCs w:val="22"/>
+          <w:lang w:val="ru-RU" w:eastAsia="zh-CN" w:bidi="hi-IN"/>
+        </w:rPr>
+        <w:t>Изменим</w:t>
+      </w:r>
+      <w:r>
+        <w:rPr/>
+        <w:t xml:space="preserve"> </w:t>
       </w:r>
       <w:r>
         <w:rPr>
@@ -16056,8 +16139,19 @@
         <w:rPr/>
       </w:pPr>
       <w:r>
-        <w:rPr/>
-        <w:t>Probamos.</w:t>
+        <w:rPr>
+          <w:rFonts w:eastAsia="Arial" w:cs="Arial"/>
+          <w:color w:val="auto"/>
+          <w:kern w:val="0"/>
+          <w:sz w:val="22"/>
+          <w:szCs w:val="22"/>
+          <w:lang w:val="ru-RU" w:eastAsia="zh-CN" w:bidi="hi-IN"/>
+        </w:rPr>
+        <w:t>Тестируем</w:t>
+      </w:r>
+      <w:r>
+        <w:rPr/>
+        <w:t>.</w:t>
       </w:r>
     </w:p>
     <w:p>
@@ -16066,11 +16160,9 @@
         <w:spacing w:lineRule="auto" w:line="240"/>
         <w:rPr/>
       </w:pPr>
-      <w:bookmarkStart w:id="25" w:name="_qsh70q"/>
-      <w:bookmarkEnd w:id="25"/>
-      <w:r>
-        <w:rPr/>
-        <w:t>Multi Idioma en Xamarin Forms</w:t>
+      <w:r>
+        <w:rPr/>
+        <w:t>Мультиидиома и формы Xamarin</w:t>
       </w:r>
     </w:p>
     <w:p>
@@ -16082,23 +16174,11 @@
         </w:numPr>
         <w:spacing w:lineRule="auto" w:line="240"/>
         <w:ind w:left="720" w:hanging="360"/>
-        <w:rPr>
-          <w:u w:val="none"/>
-        </w:rPr>
-      </w:pPr>
-      <w:r>
-        <w:rPr/>
-        <w:t xml:space="preserve">Si no tienes el  </w:t>
-      </w:r>
-      <w:r>
-        <w:rPr>
-          <w:b/>
-        </w:rPr>
-        <w:t>ResX Manager Tool</w:t>
-      </w:r>
-      <w:r>
-        <w:rPr/>
-        <w:t xml:space="preserve">, instalarlo desde: </w:t>
+        <w:rPr/>
+      </w:pPr>
+      <w:r>
+        <w:rPr/>
+        <w:t xml:space="preserve">Если у вас нет ResX Manager Tool, установите его из: </w:t>
       </w:r>
       <w:hyperlink r:id="rId16">
         <w:r>
@@ -16130,34 +16210,35 @@
         </w:numPr>
         <w:spacing w:lineRule="auto" w:line="240"/>
         <w:ind w:left="720" w:hanging="360"/>
-        <w:rPr>
-          <w:sz w:val="22"/>
-          <w:szCs w:val="22"/>
-        </w:rPr>
-      </w:pPr>
-      <w:r>
-        <w:rPr/>
-        <w:t xml:space="preserve">En el proyecto </w:t>
+        <w:rPr/>
+      </w:pPr>
+      <w:r>
+        <w:rPr/>
+        <w:t xml:space="preserve">В проекте </w:t>
       </w:r>
       <w:r>
         <w:rPr>
           <w:b/>
+          <w:bCs/>
         </w:rPr>
         <w:t>Prism</w:t>
       </w:r>
       <w:r>
         <w:rPr/>
-        <w:t xml:space="preserve"> crear el folder </w:t>
-      </w:r>
+        <w:t xml:space="preserve"> создайте папку </w:t>
+      </w:r>
+      <w:bookmarkStart w:id="24" w:name="__DdeLink__17586_88455078"/>
       <w:r>
         <w:rPr>
           <w:b/>
+          <w:bCs/>
         </w:rPr>
         <w:t>Resources</w:t>
       </w:r>
-      <w:r>
-        <w:rPr/>
-        <w:t xml:space="preserve"> y dentro de este crear los archivos de recursos de los diferentes idiomas:</w:t>
+      <w:bookmarkEnd w:id="24"/>
+      <w:r>
+        <w:rPr/>
+        <w:t xml:space="preserve"> и в ней создайте файлы ресурсов для разных языков.:</w:t>
       </w:r>
     </w:p>
     <w:p>
@@ -16231,16 +16312,13 @@
       <w:pPr>
         <w:pStyle w:val="LOnormal"/>
         <w:spacing w:lineRule="auto" w:line="240"/>
+        <w:rPr/>
+      </w:pPr>
+      <w:r>
         <w:rPr>
           <w:b/>
-          <w:b/>
-        </w:rPr>
-      </w:pPr>
-      <w:r>
-        <w:rPr>
-          <w:b/>
-        </w:rPr>
-        <w:t>Ingles</w:t>
+        </w:rPr>
+        <w:t>английский</w:t>
       </w:r>
     </w:p>
     <w:p>
@@ -28329,8 +28407,8 @@
         <w:spacing w:lineRule="auto" w:line="276"/>
         <w:rPr/>
       </w:pPr>
-      <w:bookmarkStart w:id="26" w:name="_3as4poj"/>
-      <w:bookmarkEnd w:id="26"/>
+      <w:bookmarkStart w:id="25" w:name="_3as4poj"/>
+      <w:bookmarkEnd w:id="25"/>
       <w:r>
         <w:rPr/>
         <w:t>Adicionando colores y estilos</w:t>
@@ -30075,20 +30153,20 @@
         <w:spacing w:lineRule="auto" w:line="276"/>
         <w:rPr/>
       </w:pPr>
-      <w:bookmarkStart w:id="27" w:name="_1pxezwc"/>
+      <w:bookmarkStart w:id="26" w:name="_1pxezwc"/>
+      <w:bookmarkEnd w:id="26"/>
+      <w:r>
+        <w:rPr/>
+        <w:t>Adicionando Icono &amp; Splash</w:t>
+      </w:r>
+    </w:p>
+    <w:p>
+      <w:pPr>
+        <w:pStyle w:val="2"/>
+        <w:rPr/>
+      </w:pPr>
+      <w:bookmarkStart w:id="27" w:name="_759pfxmfuy53"/>
       <w:bookmarkEnd w:id="27"/>
-      <w:r>
-        <w:rPr/>
-        <w:t>Adicionando Icono &amp; Splash</w:t>
-      </w:r>
-    </w:p>
-    <w:p>
-      <w:pPr>
-        <w:pStyle w:val="2"/>
-        <w:rPr/>
-      </w:pPr>
-      <w:bookmarkStart w:id="28" w:name="_759pfxmfuy53"/>
-      <w:bookmarkEnd w:id="28"/>
       <w:r>
         <w:rPr/>
         <w:t>Android</w:t>
@@ -30727,8 +30805,8 @@
         <w:spacing w:lineRule="auto" w:line="276"/>
         <w:rPr/>
       </w:pPr>
-      <w:bookmarkStart w:id="29" w:name="_vubr273vbni"/>
-      <w:bookmarkEnd w:id="29"/>
+      <w:bookmarkStart w:id="28" w:name="_vubr273vbni"/>
+      <w:bookmarkEnd w:id="28"/>
       <w:r>
         <w:rPr/>
         <w:t>iOS</w:t>
@@ -31233,9 +31311,9 @@
       <w:r>
         <w:rPr/>
       </w:r>
+      <w:bookmarkStart w:id="29" w:name="_1aqvoe7dv6sd"/>
       <w:bookmarkStart w:id="30" w:name="_1aqvoe7dv6sd"/>
-      <w:bookmarkStart w:id="31" w:name="_1aqvoe7dv6sd"/>
-      <w:bookmarkEnd w:id="31"/>
+      <w:bookmarkEnd w:id="30"/>
       <w:r>
         <w:br w:type="page"/>
       </w:r>
@@ -31248,8 +31326,8 @@
         <w:spacing w:lineRule="auto" w:line="240"/>
         <w:rPr/>
       </w:pPr>
-      <w:bookmarkStart w:id="32" w:name="_6nfqmm9cgn3"/>
-      <w:bookmarkEnd w:id="32"/>
+      <w:bookmarkStart w:id="31" w:name="_6nfqmm9cgn3"/>
+      <w:bookmarkEnd w:id="31"/>
       <w:r>
         <w:rPr/>
         <w:t>Adicionando una master detail</w:t>
@@ -31453,9 +31531,9 @@
           <w:szCs w:val="22"/>
         </w:rPr>
       </w:r>
+      <w:bookmarkStart w:id="32" w:name="_nugcd6uwjo3"/>
       <w:bookmarkStart w:id="33" w:name="_nugcd6uwjo3"/>
-      <w:bookmarkStart w:id="34" w:name="_nugcd6uwjo3"/>
-      <w:bookmarkEnd w:id="34"/>
+      <w:bookmarkEnd w:id="33"/>
     </w:p>
     <w:p>
       <w:pPr>
@@ -36538,9 +36616,9 @@
       <w:r>
         <w:rPr/>
       </w:r>
+      <w:bookmarkStart w:id="34" w:name="_p0ulbkyqtlj1"/>
       <w:bookmarkStart w:id="35" w:name="_p0ulbkyqtlj1"/>
-      <w:bookmarkStart w:id="36" w:name="_p0ulbkyqtlj1"/>
-      <w:bookmarkEnd w:id="36"/>
+      <w:bookmarkEnd w:id="35"/>
       <w:r>
         <w:br w:type="page"/>
       </w:r>
@@ -36553,8 +36631,8 @@
         <w:spacing w:lineRule="auto" w:line="240"/>
         <w:rPr/>
       </w:pPr>
-      <w:bookmarkStart w:id="37" w:name="_1wqj6htyi4zj"/>
-      <w:bookmarkEnd w:id="37"/>
+      <w:bookmarkStart w:id="36" w:name="_1wqj6htyi4zj"/>
+      <w:bookmarkEnd w:id="36"/>
       <w:r>
         <w:rPr/>
         <w:t>Login</w:t>
@@ -36758,9 +36836,9 @@
           <w:szCs w:val="22"/>
         </w:rPr>
       </w:r>
+      <w:bookmarkStart w:id="37" w:name="_xa4yp0dzgc6k"/>
       <w:bookmarkStart w:id="38" w:name="_xa4yp0dzgc6k"/>
-      <w:bookmarkStart w:id="39" w:name="_xa4yp0dzgc6k"/>
-      <w:bookmarkEnd w:id="39"/>
+      <w:bookmarkEnd w:id="38"/>
     </w:p>
     <w:p>
       <w:pPr>

</xml_diff>

<commit_message>
Create Menu with icons
</commit_message>
<xml_diff>
--- a/Doc/On Sale - Мобильное приложение, часть I.docx
+++ b/Doc/On Sale - Мобильное приложение, часть I.docx
@@ -30293,10 +30293,7 @@
         </w:numPr>
         <w:spacing w:lineRule="auto" w:line="276"/>
         <w:ind w:left="720" w:hanging="360"/>
-        <w:rPr>
-          <w:sz w:val="22"/>
-          <w:szCs w:val="22"/>
-        </w:rPr>
+        <w:rPr/>
       </w:pPr>
       <w:r>
         <w:rPr>
@@ -30331,20 +30328,18 @@
         <w:spacing w:lineRule="auto" w:line="276"/>
         <w:rPr/>
       </w:pPr>
-      <w:bookmarkStart w:id="28" w:name="_1pxezwc"/>
+      <w:r>
+        <w:rPr/>
+        <w:t>Добавление Icono и Splash</w:t>
+      </w:r>
+    </w:p>
+    <w:p>
+      <w:pPr>
+        <w:pStyle w:val="2"/>
+        <w:rPr/>
+      </w:pPr>
+      <w:bookmarkStart w:id="28" w:name="_759pfxmfuy53"/>
       <w:bookmarkEnd w:id="28"/>
-      <w:r>
-        <w:rPr/>
-        <w:t>Adicionando Icono &amp; Splash</w:t>
-      </w:r>
-    </w:p>
-    <w:p>
-      <w:pPr>
-        <w:pStyle w:val="2"/>
-        <w:rPr/>
-      </w:pPr>
-      <w:bookmarkStart w:id="29" w:name="_759pfxmfuy53"/>
-      <w:bookmarkEnd w:id="29"/>
       <w:r>
         <w:rPr/>
         <w:t>Android</w:t>
@@ -30359,32 +30354,26 @@
         </w:numPr>
         <w:spacing w:lineRule="auto" w:line="276"/>
         <w:ind w:left="720" w:hanging="360"/>
+        <w:rPr/>
+      </w:pPr>
+      <w:r>
         <w:rPr>
           <w:u w:val="none"/>
         </w:rPr>
-      </w:pPr>
-      <w:r>
-        <w:rPr/>
-        <w:t xml:space="preserve">Adicione una imagen para el Splash en la carpeta </w:t>
+        <w:t xml:space="preserve">Добавьте изображение для заставки в папку с возможностью рисования, размеры должны быть: 480 x 800 пикселей или эквивалент. В нашем примере мы будем использовать: </w:t>
       </w:r>
       <w:r>
         <w:rPr>
           <w:b/>
-        </w:rPr>
-        <w:t>drawable</w:t>
-      </w:r>
-      <w:r>
-        <w:rPr/>
-        <w:t xml:space="preserve">, las dimensiones deben ser: 480 x 800 pixels o su equivalente. Para nuestro ejemplo vamos a usar: </w:t>
-      </w:r>
-      <w:r>
-        <w:rPr>
-          <w:b/>
+          <w:bCs/>
+          <w:u w:val="none"/>
         </w:rPr>
         <w:t>onsale_splash.png</w:t>
       </w:r>
       <w:r>
-        <w:rPr/>
+        <w:rPr>
+          <w:u w:val="none"/>
+        </w:rPr>
         <w:t>.</w:t>
       </w:r>
     </w:p>
@@ -30407,14 +30396,11 @@
         </w:numPr>
         <w:spacing w:lineRule="auto" w:line="276"/>
         <w:ind w:left="720" w:hanging="360"/>
-        <w:rPr>
-          <w:sz w:val="22"/>
-          <w:szCs w:val="22"/>
-        </w:rPr>
-      </w:pPr>
-      <w:r>
-        <w:rPr/>
-        <w:t xml:space="preserve">Adicione estas líneas a </w:t>
+        <w:rPr/>
+      </w:pPr>
+      <w:r>
+        <w:rPr/>
+        <w:t xml:space="preserve">Добавьте эти строки в </w:t>
       </w:r>
       <w:r>
         <w:rPr>
@@ -30556,14 +30542,11 @@
         </w:numPr>
         <w:spacing w:lineRule="auto" w:line="276"/>
         <w:ind w:left="720" w:hanging="360"/>
-        <w:rPr>
-          <w:sz w:val="22"/>
-          <w:szCs w:val="22"/>
-        </w:rPr>
-      </w:pPr>
-      <w:r>
-        <w:rPr/>
-        <w:t xml:space="preserve">En el proyecto Android adicione el </w:t>
+        <w:rPr/>
+      </w:pPr>
+      <w:r>
+        <w:rPr/>
+        <w:t xml:space="preserve">В проекте Android добавьте </w:t>
       </w:r>
       <w:r>
         <w:rPr>
@@ -30794,43 +30777,61 @@
         </w:numPr>
         <w:spacing w:lineRule="auto" w:line="276"/>
         <w:ind w:left="720" w:hanging="360"/>
+        <w:rPr/>
+      </w:pPr>
+      <w:r>
         <w:rPr>
           <w:sz w:val="22"/>
           <w:szCs w:val="22"/>
         </w:rPr>
-      </w:pPr>
-      <w:r>
-        <w:rPr/>
-        <w:t xml:space="preserve">Modifique el </w:t>
+        <w:t xml:space="preserve">Измените </w:t>
       </w:r>
       <w:r>
         <w:rPr>
           <w:b/>
+          <w:bCs/>
+          <w:sz w:val="22"/>
+          <w:szCs w:val="22"/>
         </w:rPr>
         <w:t>MainActivity</w:t>
       </w:r>
       <w:r>
-        <w:rPr/>
-        <w:t xml:space="preserve"> para cambiar la propiedad </w:t>
+        <w:rPr>
+          <w:sz w:val="22"/>
+          <w:szCs w:val="22"/>
+        </w:rPr>
+        <w:t xml:space="preserve">, чтобы изменить свойство </w:t>
       </w:r>
       <w:r>
         <w:rPr>
           <w:b/>
+          <w:bCs/>
+          <w:sz w:val="22"/>
+          <w:szCs w:val="22"/>
         </w:rPr>
         <w:t>MainLauncher</w:t>
       </w:r>
       <w:r>
-        <w:rPr/>
-        <w:t xml:space="preserve"> a </w:t>
+        <w:rPr>
+          <w:sz w:val="22"/>
+          <w:szCs w:val="22"/>
+        </w:rPr>
+        <w:t xml:space="preserve"> на </w:t>
       </w:r>
       <w:r>
         <w:rPr>
           <w:b/>
+          <w:bCs/>
+          <w:sz w:val="22"/>
+          <w:szCs w:val="22"/>
         </w:rPr>
         <w:t>false</w:t>
       </w:r>
       <w:r>
-        <w:rPr/>
+        <w:rPr>
+          <w:sz w:val="22"/>
+          <w:szCs w:val="22"/>
+        </w:rPr>
         <w:t>.</w:t>
       </w:r>
     </w:p>
@@ -30894,14 +30895,22 @@
         </w:numPr>
         <w:spacing w:lineRule="auto" w:line="276"/>
         <w:ind w:left="720" w:hanging="360"/>
-        <w:rPr>
+        <w:rPr/>
+      </w:pPr>
+      <w:r>
+        <w:rPr>
+          <w:rFonts w:eastAsia="Arial" w:cs="Arial"/>
+          <w:color w:val="auto"/>
+          <w:kern w:val="0"/>
           <w:sz w:val="22"/>
           <w:szCs w:val="22"/>
-        </w:rPr>
-      </w:pPr>
-      <w:r>
-        <w:rPr/>
-        <w:t>Probamos.</w:t>
+          <w:lang w:val="ru-RU" w:eastAsia="zh-CN" w:bidi="hi-IN"/>
+        </w:rPr>
+        <w:t>Тестируем</w:t>
+      </w:r>
+      <w:r>
+        <w:rPr/>
+        <w:t>.</w:t>
       </w:r>
     </w:p>
     <w:p>
@@ -30923,28 +30932,14 @@
         </w:numPr>
         <w:spacing w:lineRule="auto" w:line="276"/>
         <w:ind w:left="720" w:hanging="360"/>
+        <w:rPr/>
+      </w:pPr>
+      <w:r>
         <w:rPr>
           <w:sz w:val="22"/>
           <w:szCs w:val="22"/>
         </w:rPr>
-      </w:pPr>
-      <w:r>
-        <w:rPr/>
-        <w:t xml:space="preserve">Ahora vamos a cambiar el ícono de la aplicación. Vamos a </w:t>
-      </w:r>
-      <w:hyperlink r:id="rId20">
-        <w:r>
-          <w:rPr>
-            <w:rStyle w:val="ListLabel172"/>
-            <w:color w:val="1155CC"/>
-            <w:u w:val="single"/>
-          </w:rPr>
-          <w:t>https://romannurik.github.io/AndroidAssetStudio/</w:t>
-        </w:r>
-      </w:hyperlink>
-      <w:r>
-        <w:rPr/>
-        <w:t xml:space="preserve"> y personalizamos el ícono de la aplicación.</w:t>
+        <w:t>Теперь мы собираемся изменить значок приложения. Заходим на https://romannurik.github.io/AndroidAssetStudio/ и настраиваем значок приложения.</w:t>
       </w:r>
     </w:p>
     <w:p>
@@ -30967,14 +30962,14 @@
         </w:numPr>
         <w:spacing w:lineRule="auto" w:line="276"/>
         <w:ind w:left="720" w:hanging="360"/>
+        <w:rPr/>
+      </w:pPr>
+      <w:r>
         <w:rPr>
           <w:sz w:val="22"/>
           <w:szCs w:val="22"/>
         </w:rPr>
-      </w:pPr>
-      <w:r>
-        <w:rPr/>
-        <w:t>Cambiamos el nombre de la aplicación en propiedades del proyecto y probamos.</w:t>
+        <w:t>Меняем название приложения в свойствах проекта и тестируем.</w:t>
       </w:r>
     </w:p>
     <w:p>
@@ -30983,8 +30978,8 @@
         <w:spacing w:lineRule="auto" w:line="276"/>
         <w:rPr/>
       </w:pPr>
-      <w:bookmarkStart w:id="30" w:name="_vubr273vbni"/>
-      <w:bookmarkEnd w:id="30"/>
+      <w:bookmarkStart w:id="29" w:name="_vubr273vbni"/>
+      <w:bookmarkEnd w:id="29"/>
       <w:r>
         <w:rPr/>
         <w:t>iOS</w:t>
@@ -31046,7 +31041,7 @@
         <w:rPr/>
         <w:t xml:space="preserve">Generamos los íconos en los tamaños de iOS en </w:t>
       </w:r>
-      <w:hyperlink r:id="rId21">
+      <w:hyperlink r:id="rId20">
         <w:r>
           <w:rPr>
             <w:rStyle w:val="ListLabel172"/>
@@ -31126,7 +31121,7 @@
                     </pic:cNvPicPr>
                   </pic:nvPicPr>
                   <pic:blipFill>
-                    <a:blip r:embed="rId22"/>
+                    <a:blip r:embed="rId21"/>
                     <a:stretch>
                       <a:fillRect/>
                     </a:stretch>
@@ -31242,7 +31237,7 @@
                     </pic:cNvPicPr>
                   </pic:nvPicPr>
                   <pic:blipFill>
-                    <a:blip r:embed="rId23"/>
+                    <a:blip r:embed="rId22"/>
                     <a:stretch>
                       <a:fillRect/>
                     </a:stretch>
@@ -31385,7 +31380,7 @@
                     </pic:cNvPicPr>
                   </pic:nvPicPr>
                   <pic:blipFill>
-                    <a:blip r:embed="rId24"/>
+                    <a:blip r:embed="rId23"/>
                     <a:stretch>
                       <a:fillRect/>
                     </a:stretch>
@@ -31489,9 +31484,9 @@
       <w:r>
         <w:rPr/>
       </w:r>
+      <w:bookmarkStart w:id="30" w:name="_1aqvoe7dv6sd"/>
       <w:bookmarkStart w:id="31" w:name="_1aqvoe7dv6sd"/>
-      <w:bookmarkStart w:id="32" w:name="_1aqvoe7dv6sd"/>
-      <w:bookmarkEnd w:id="32"/>
+      <w:bookmarkEnd w:id="31"/>
       <w:r>
         <w:br w:type="page"/>
       </w:r>
@@ -31504,21 +31499,19 @@
         <w:spacing w:lineRule="auto" w:line="240"/>
         <w:rPr/>
       </w:pPr>
-      <w:bookmarkStart w:id="33" w:name="_6nfqmm9cgn3"/>
-      <w:bookmarkEnd w:id="33"/>
-      <w:r>
-        <w:rPr/>
-        <w:t>Adicionando una master detail</w:t>
-      </w:r>
-    </w:p>
-    <w:p>
-      <w:pPr>
-        <w:pStyle w:val="LOnormal"/>
-        <w:rPr/>
-      </w:pPr>
-      <w:r>
-        <w:rPr/>
-        <w:t>Vamos a implementar un menú a nuestra aplicación</w:t>
+      <w:r>
+        <w:rPr/>
+        <w:t>Добавление основной детали</w:t>
+      </w:r>
+    </w:p>
+    <w:p>
+      <w:pPr>
+        <w:pStyle w:val="LOnormal"/>
+        <w:rPr/>
+      </w:pPr>
+      <w:r>
+        <w:rPr/>
+        <w:t>Мы собираемся реализовать меню в нашем приложении</w:t>
       </w:r>
     </w:p>
     <w:p>
@@ -31598,7 +31591,7 @@
                           </pic:cNvPicPr>
                         </pic:nvPicPr>
                         <pic:blipFill>
-                          <a:blip r:embed="rId25"/>
+                          <a:blip r:embed="rId24"/>
                           <a:stretch>
                             <a:fillRect/>
                           </a:stretch>
@@ -31670,7 +31663,7 @@
                           </pic:cNvPicPr>
                         </pic:nvPicPr>
                         <pic:blipFill>
-                          <a:blip r:embed="rId26"/>
+                          <a:blip r:embed="rId25"/>
                           <a:stretch>
                             <a:fillRect/>
                           </a:stretch>
@@ -31709,9 +31702,9 @@
           <w:szCs w:val="22"/>
         </w:rPr>
       </w:r>
-      <w:bookmarkStart w:id="34" w:name="_nugcd6uwjo3"/>
-      <w:bookmarkStart w:id="35" w:name="_nugcd6uwjo3"/>
-      <w:bookmarkEnd w:id="35"/>
+      <w:bookmarkStart w:id="32" w:name="_nugcd6uwjo3"/>
+      <w:bookmarkStart w:id="33" w:name="_nugcd6uwjo3"/>
+      <w:bookmarkEnd w:id="33"/>
     </w:p>
     <w:p>
       <w:pPr>
@@ -31726,7 +31719,7 @@
       </w:pPr>
       <w:r>
         <w:rPr/>
-        <w:t>Agregar los siguientes literales:</w:t>
+        <w:t>Добавьте следующие литералы:</w:t>
       </w:r>
     </w:p>
     <w:p>
@@ -32830,8 +32823,19 @@
         <w:rPr/>
       </w:pPr>
       <w:r>
-        <w:rPr/>
-        <w:t xml:space="preserve">Modificar </w:t>
+        <w:rPr>
+          <w:rFonts w:eastAsia="Arial" w:cs="Arial"/>
+          <w:color w:val="auto"/>
+          <w:kern w:val="0"/>
+          <w:sz w:val="22"/>
+          <w:szCs w:val="22"/>
+          <w:lang w:val="ru-RU" w:eastAsia="zh-CN" w:bidi="hi-IN"/>
+        </w:rPr>
+        <w:t>Изменим</w:t>
+      </w:r>
+      <w:r>
+        <w:rPr/>
+        <w:t xml:space="preserve"> </w:t>
       </w:r>
       <w:r>
         <w:rPr>
@@ -32970,31 +32974,34 @@
       </w:pPr>
       <w:r>
         <w:rPr/>
-        <w:t xml:space="preserve">En el proyecto </w:t>
+        <w:t xml:space="preserve">В проекте </w:t>
       </w:r>
       <w:r>
         <w:rPr>
           <w:b/>
+          <w:bCs/>
         </w:rPr>
         <w:t>Common</w:t>
       </w:r>
       <w:r>
         <w:rPr/>
-        <w:t xml:space="preserve"> crea la carpeta </w:t>
+        <w:t xml:space="preserve"> создайте папку </w:t>
       </w:r>
       <w:r>
         <w:rPr>
           <w:b/>
+          <w:bCs/>
         </w:rPr>
         <w:t>Models</w:t>
       </w:r>
       <w:r>
         <w:rPr/>
-        <w:t xml:space="preserve"> y dentro de esta crea la clase </w:t>
+        <w:t xml:space="preserve"> и внутри нее создайте класс </w:t>
       </w:r>
       <w:r>
         <w:rPr>
           <w:b/>
+          <w:bCs/>
         </w:rPr>
         <w:t>Menu</w:t>
       </w:r>
@@ -33230,17 +33237,18 @@
       </w:pPr>
       <w:r>
         <w:rPr/>
-        <w:t xml:space="preserve">Creamos la </w:t>
+        <w:t xml:space="preserve">Сначала мы создаем </w:t>
       </w:r>
       <w:r>
         <w:rPr>
           <w:b/>
+          <w:bCs/>
         </w:rPr>
         <w:t>LoginPage</w:t>
       </w:r>
       <w:r>
         <w:rPr/>
-        <w:t xml:space="preserve"> inicialmente con este diseño:</w:t>
+        <w:t xml:space="preserve"> с этим макетом:</w:t>
       </w:r>
     </w:p>
     <w:p>
@@ -33504,17 +33512,18 @@
       </w:pPr>
       <w:r>
         <w:rPr/>
-        <w:t xml:space="preserve">Modificamos la </w:t>
+        <w:t xml:space="preserve">Мы модифицируем </w:t>
       </w:r>
       <w:r>
         <w:rPr>
           <w:b/>
+          <w:bCs/>
         </w:rPr>
         <w:t>LoginPageViewModel</w:t>
       </w:r>
       <w:r>
         <w:rPr/>
-        <w:t xml:space="preserve"> por:</w:t>
+        <w:t>:</w:t>
       </w:r>
     </w:p>
     <w:p>
@@ -33679,17 +33688,18 @@
       </w:pPr>
       <w:r>
         <w:rPr/>
-        <w:t xml:space="preserve">Adicione el ícono </w:t>
+        <w:t xml:space="preserve">Добавьте значок </w:t>
       </w:r>
       <w:r>
         <w:rPr>
           <w:b/>
+          <w:bCs/>
         </w:rPr>
         <w:t>ic_action_menu</w:t>
       </w:r>
       <w:r>
         <w:rPr/>
-        <w:t xml:space="preserve"> para la master detail.</w:t>
+        <w:t xml:space="preserve"> для основной детали.</w:t>
       </w:r>
     </w:p>
     <w:p>
@@ -33713,9 +33723,17 @@
         <w:ind w:left="720" w:hanging="360"/>
         <w:rPr/>
       </w:pPr>
-      <w:r>
-        <w:rPr/>
-        <w:t xml:space="preserve">Creamos la </w:t>
+      <w:bookmarkStart w:id="34" w:name="__DdeLink__26454_88455078"/>
+      <w:bookmarkEnd w:id="34"/>
+      <w:r>
+        <w:rPr>
+          <w:lang w:val="en-US"/>
+        </w:rPr>
+        <w:t>Мы создаем</w:t>
+      </w:r>
+      <w:r>
+        <w:rPr/>
+        <w:t xml:space="preserve"> </w:t>
       </w:r>
       <w:r>
         <w:rPr>
@@ -33891,9 +33909,7 @@
       <w:pPr>
         <w:pStyle w:val="LOnormal"/>
         <w:spacing w:lineRule="auto" w:line="276"/>
-        <w:rPr>
-          <w:highlight w:val="yellow"/>
-        </w:rPr>
+        <w:rPr/>
       </w:pPr>
       <w:r>
         <w:rPr>
@@ -34897,8 +34913,19 @@
         <w:rPr/>
       </w:pPr>
       <w:r>
-        <w:rPr/>
-        <w:t xml:space="preserve">Creamos la </w:t>
+        <w:rPr>
+          <w:rFonts w:eastAsia="Arial" w:cs="Arial"/>
+          <w:color w:val="auto"/>
+          <w:kern w:val="0"/>
+          <w:sz w:val="22"/>
+          <w:szCs w:val="22"/>
+          <w:lang w:val="ru-RU" w:eastAsia="zh-CN" w:bidi="hi-IN"/>
+        </w:rPr>
+        <w:t>Создадим</w:t>
+      </w:r>
+      <w:r>
+        <w:rPr/>
+        <w:t xml:space="preserve"> </w:t>
       </w:r>
       <w:r>
         <w:rPr>
@@ -35262,7 +35289,7 @@
       </w:pPr>
       <w:r>
         <w:rPr/>
-        <w:t xml:space="preserve">Adicione las páginas con los layout y las viewmodel básicos: </w:t>
+        <w:t xml:space="preserve">Добавьте страницы с основными макетами и моделями просмотра: </w:t>
       </w:r>
       <w:r>
         <w:rPr>
@@ -35313,8 +35340,11 @@
         <w:rPr/>
       </w:pPr>
       <w:r>
-        <w:rPr/>
-        <w:t xml:space="preserve">Adicione los íconos que aparecen en el menú: </w:t>
+        <w:rPr>
+          <w:b w:val="false"/>
+          <w:bCs w:val="false"/>
+        </w:rPr>
+        <w:t xml:space="preserve">Добавьте значки, которые появляются в меню: </w:t>
       </w:r>
       <w:r>
         <w:rPr>
@@ -35389,8 +35419,19 @@
         <w:rPr/>
       </w:pPr>
       <w:r>
-        <w:rPr/>
-        <w:t xml:space="preserve">Modifique la </w:t>
+        <w:rPr>
+          <w:rFonts w:eastAsia="Arial" w:cs="Arial"/>
+          <w:color w:val="auto"/>
+          <w:kern w:val="0"/>
+          <w:sz w:val="22"/>
+          <w:szCs w:val="22"/>
+          <w:lang w:val="ru-RU" w:eastAsia="zh-CN" w:bidi="hi-IN"/>
+        </w:rPr>
+        <w:t>Изменим</w:t>
+      </w:r>
+      <w:r>
+        <w:rPr/>
+        <w:t xml:space="preserve"> </w:t>
       </w:r>
       <w:r>
         <w:rPr>
@@ -36637,7 +36678,7 @@
       </w:pPr>
       <w:r>
         <w:rPr/>
-        <w:t xml:space="preserve">Cambiamos el inicio de la aplicación en el </w:t>
+        <w:t xml:space="preserve">Изменяем запуск приложения в </w:t>
       </w:r>
       <w:r>
         <w:rPr>
@@ -36724,6 +36765,7 @@
         <w:rPr/>
         <w:t xml:space="preserve">    </w:t>
       </w:r>
+      <w:bookmarkStart w:id="35" w:name="__DdeLink__26487_88455078"/>
       <w:r>
         <w:rPr/>
         <w:t xml:space="preserve">await </w:t>
@@ -36734,6 +36776,7 @@
         </w:rPr>
         <w:t>NavigationService.NavigateAsync($"{nameof(OnSaleMasterDetailPage)}/NavigationPage/{nameof(ProductsPage)}");</w:t>
       </w:r>
+      <w:bookmarkEnd w:id="35"/>
     </w:p>
     <w:p>
       <w:pPr>
@@ -36768,8 +36811,19 @@
         <w:rPr/>
       </w:pPr>
       <w:r>
-        <w:rPr/>
-        <w:t>Probemos.</w:t>
+        <w:rPr>
+          <w:rFonts w:eastAsia="Arial" w:cs="Arial"/>
+          <w:color w:val="auto"/>
+          <w:kern w:val="0"/>
+          <w:sz w:val="22"/>
+          <w:szCs w:val="22"/>
+          <w:lang w:val="ru-RU" w:eastAsia="zh-CN" w:bidi="hi-IN"/>
+        </w:rPr>
+        <w:t>Тестируем</w:t>
+      </w:r>
+      <w:r>
+        <w:rPr/>
+        <w:t>.</w:t>
       </w:r>
     </w:p>
     <w:p>
@@ -36903,7 +36957,7 @@
                           </pic:cNvPicPr>
                         </pic:nvPicPr>
                         <pic:blipFill>
-                          <a:blip r:embed="rId27"/>
+                          <a:blip r:embed="rId26"/>
                           <a:stretch>
                             <a:fillRect/>
                           </a:stretch>
@@ -36975,7 +37029,7 @@
                           </pic:cNvPicPr>
                         </pic:nvPicPr>
                         <pic:blipFill>
-                          <a:blip r:embed="rId28"/>
+                          <a:blip r:embed="rId27"/>
                           <a:stretch>
                             <a:fillRect/>
                           </a:stretch>

</xml_diff>

<commit_message>
Create Login page and token
</commit_message>
<xml_diff>
--- a/Doc/On Sale - Мобильное приложение, часть I.docx
+++ b/Doc/On Sale - Мобильное приложение, часть I.docx
@@ -1099,8 +1099,8 @@
       <w:tblGrid>
         <w:gridCol w:w="4902"/>
         <w:gridCol w:w="1392"/>
-        <w:gridCol w:w="1349"/>
-        <w:gridCol w:w="3"/>
+        <w:gridCol w:w="1348"/>
+        <w:gridCol w:w="4"/>
         <w:gridCol w:w="1248"/>
       </w:tblGrid>
       <w:tr>
@@ -1259,7 +1259,7 @@
         </w:tc>
         <w:tc>
           <w:tcPr>
-            <w:tcW w:w="1349" w:type="dxa"/>
+            <w:tcW w:w="1348" w:type="dxa"/>
             <w:tcBorders>
               <w:top w:val="single" w:sz="8" w:space="0" w:color="000000"/>
               <w:left w:val="single" w:sz="8" w:space="0" w:color="000000"/>
@@ -1288,7 +1288,7 @@
         </w:tc>
         <w:tc>
           <w:tcPr>
-            <w:tcW w:w="1251" w:type="dxa"/>
+            <w:tcW w:w="1252" w:type="dxa"/>
             <w:gridSpan w:val="2"/>
             <w:tcBorders>
               <w:top w:val="single" w:sz="8" w:space="0" w:color="000000"/>
@@ -1370,7 +1370,7 @@
         </w:tc>
         <w:tc>
           <w:tcPr>
-            <w:tcW w:w="1349" w:type="dxa"/>
+            <w:tcW w:w="1348" w:type="dxa"/>
             <w:tcBorders>
               <w:top w:val="single" w:sz="8" w:space="0" w:color="000000"/>
               <w:left w:val="single" w:sz="8" w:space="0" w:color="000000"/>
@@ -1394,7 +1394,7 @@
         </w:tc>
         <w:tc>
           <w:tcPr>
-            <w:tcW w:w="1251" w:type="dxa"/>
+            <w:tcW w:w="1252" w:type="dxa"/>
             <w:gridSpan w:val="2"/>
             <w:tcBorders>
               <w:top w:val="single" w:sz="8" w:space="0" w:color="000000"/>
@@ -1469,7 +1469,7 @@
         </w:tc>
         <w:tc>
           <w:tcPr>
-            <w:tcW w:w="1349" w:type="dxa"/>
+            <w:tcW w:w="1348" w:type="dxa"/>
             <w:tcBorders>
               <w:top w:val="single" w:sz="8" w:space="0" w:color="000000"/>
               <w:left w:val="single" w:sz="8" w:space="0" w:color="000000"/>
@@ -1493,7 +1493,7 @@
         </w:tc>
         <w:tc>
           <w:tcPr>
-            <w:tcW w:w="1251" w:type="dxa"/>
+            <w:tcW w:w="1252" w:type="dxa"/>
             <w:gridSpan w:val="2"/>
             <w:tcBorders>
               <w:top w:val="single" w:sz="8" w:space="0" w:color="000000"/>
@@ -1570,7 +1570,7 @@
         </w:tc>
         <w:tc>
           <w:tcPr>
-            <w:tcW w:w="1349" w:type="dxa"/>
+            <w:tcW w:w="1348" w:type="dxa"/>
             <w:tcBorders>
               <w:top w:val="single" w:sz="8" w:space="0" w:color="000000"/>
               <w:left w:val="single" w:sz="8" w:space="0" w:color="000000"/>
@@ -1594,7 +1594,7 @@
         </w:tc>
         <w:tc>
           <w:tcPr>
-            <w:tcW w:w="1251" w:type="dxa"/>
+            <w:tcW w:w="1252" w:type="dxa"/>
             <w:gridSpan w:val="2"/>
             <w:tcBorders>
               <w:top w:val="single" w:sz="8" w:space="0" w:color="000000"/>
@@ -1677,7 +1677,7 @@
         </w:tc>
         <w:tc>
           <w:tcPr>
-            <w:tcW w:w="1349" w:type="dxa"/>
+            <w:tcW w:w="1348" w:type="dxa"/>
             <w:tcBorders>
               <w:top w:val="single" w:sz="8" w:space="0" w:color="000000"/>
               <w:left w:val="single" w:sz="8" w:space="0" w:color="000000"/>
@@ -1701,7 +1701,7 @@
         </w:tc>
         <w:tc>
           <w:tcPr>
-            <w:tcW w:w="1251" w:type="dxa"/>
+            <w:tcW w:w="1252" w:type="dxa"/>
             <w:gridSpan w:val="2"/>
             <w:tcBorders>
               <w:top w:val="single" w:sz="8" w:space="0" w:color="000000"/>
@@ -1778,7 +1778,7 @@
         </w:tc>
         <w:tc>
           <w:tcPr>
-            <w:tcW w:w="1349" w:type="dxa"/>
+            <w:tcW w:w="1348" w:type="dxa"/>
             <w:tcBorders>
               <w:top w:val="single" w:sz="8" w:space="0" w:color="000000"/>
               <w:left w:val="single" w:sz="8" w:space="0" w:color="000000"/>
@@ -1800,7 +1800,7 @@
         </w:tc>
         <w:tc>
           <w:tcPr>
-            <w:tcW w:w="1251" w:type="dxa"/>
+            <w:tcW w:w="1252" w:type="dxa"/>
             <w:gridSpan w:val="2"/>
             <w:tcBorders>
               <w:top w:val="single" w:sz="8" w:space="0" w:color="000000"/>
@@ -1875,7 +1875,7 @@
         </w:tc>
         <w:tc>
           <w:tcPr>
-            <w:tcW w:w="1349" w:type="dxa"/>
+            <w:tcW w:w="1348" w:type="dxa"/>
             <w:tcBorders>
               <w:top w:val="single" w:sz="8" w:space="0" w:color="000000"/>
               <w:left w:val="single" w:sz="8" w:space="0" w:color="000000"/>
@@ -1897,7 +1897,7 @@
         </w:tc>
         <w:tc>
           <w:tcPr>
-            <w:tcW w:w="1251" w:type="dxa"/>
+            <w:tcW w:w="1252" w:type="dxa"/>
             <w:gridSpan w:val="2"/>
             <w:tcBorders>
               <w:top w:val="single" w:sz="8" w:space="0" w:color="000000"/>
@@ -1972,7 +1972,7 @@
         </w:tc>
         <w:tc>
           <w:tcPr>
-            <w:tcW w:w="1349" w:type="dxa"/>
+            <w:tcW w:w="1348" w:type="dxa"/>
             <w:tcBorders>
               <w:top w:val="single" w:sz="8" w:space="0" w:color="000000"/>
               <w:left w:val="single" w:sz="8" w:space="0" w:color="000000"/>
@@ -1994,7 +1994,7 @@
         </w:tc>
         <w:tc>
           <w:tcPr>
-            <w:tcW w:w="1251" w:type="dxa"/>
+            <w:tcW w:w="1252" w:type="dxa"/>
             <w:gridSpan w:val="2"/>
             <w:tcBorders>
               <w:top w:val="single" w:sz="8" w:space="0" w:color="000000"/>
@@ -2067,7 +2067,7 @@
         </w:tc>
         <w:tc>
           <w:tcPr>
-            <w:tcW w:w="1349" w:type="dxa"/>
+            <w:tcW w:w="1348" w:type="dxa"/>
             <w:tcBorders>
               <w:top w:val="single" w:sz="8" w:space="0" w:color="000000"/>
               <w:left w:val="single" w:sz="8" w:space="0" w:color="000000"/>
@@ -2091,7 +2091,7 @@
         </w:tc>
         <w:tc>
           <w:tcPr>
-            <w:tcW w:w="1251" w:type="dxa"/>
+            <w:tcW w:w="1252" w:type="dxa"/>
             <w:gridSpan w:val="2"/>
             <w:tcBorders>
               <w:top w:val="single" w:sz="8" w:space="0" w:color="000000"/>
@@ -2168,7 +2168,7 @@
         </w:tc>
         <w:tc>
           <w:tcPr>
-            <w:tcW w:w="1349" w:type="dxa"/>
+            <w:tcW w:w="1348" w:type="dxa"/>
             <w:tcBorders>
               <w:top w:val="single" w:sz="8" w:space="0" w:color="000000"/>
               <w:left w:val="single" w:sz="8" w:space="0" w:color="000000"/>
@@ -2192,7 +2192,7 @@
         </w:tc>
         <w:tc>
           <w:tcPr>
-            <w:tcW w:w="1251" w:type="dxa"/>
+            <w:tcW w:w="1252" w:type="dxa"/>
             <w:gridSpan w:val="2"/>
             <w:tcBorders>
               <w:top w:val="single" w:sz="8" w:space="0" w:color="000000"/>
@@ -2267,7 +2267,7 @@
         </w:tc>
         <w:tc>
           <w:tcPr>
-            <w:tcW w:w="1349" w:type="dxa"/>
+            <w:tcW w:w="1348" w:type="dxa"/>
             <w:tcBorders>
               <w:top w:val="single" w:sz="8" w:space="0" w:color="000000"/>
               <w:left w:val="single" w:sz="8" w:space="0" w:color="000000"/>
@@ -2291,7 +2291,7 @@
         </w:tc>
         <w:tc>
           <w:tcPr>
-            <w:tcW w:w="1251" w:type="dxa"/>
+            <w:tcW w:w="1252" w:type="dxa"/>
             <w:gridSpan w:val="2"/>
             <w:tcBorders>
               <w:top w:val="single" w:sz="8" w:space="0" w:color="000000"/>
@@ -2368,7 +2368,7 @@
         </w:tc>
         <w:tc>
           <w:tcPr>
-            <w:tcW w:w="1349" w:type="dxa"/>
+            <w:tcW w:w="1348" w:type="dxa"/>
             <w:tcBorders>
               <w:top w:val="single" w:sz="8" w:space="0" w:color="000000"/>
               <w:left w:val="single" w:sz="8" w:space="0" w:color="000000"/>
@@ -2390,7 +2390,7 @@
         </w:tc>
         <w:tc>
           <w:tcPr>
-            <w:tcW w:w="1251" w:type="dxa"/>
+            <w:tcW w:w="1252" w:type="dxa"/>
             <w:gridSpan w:val="2"/>
             <w:tcBorders>
               <w:top w:val="single" w:sz="8" w:space="0" w:color="000000"/>
@@ -2463,7 +2463,7 @@
         </w:tc>
         <w:tc>
           <w:tcPr>
-            <w:tcW w:w="1349" w:type="dxa"/>
+            <w:tcW w:w="1348" w:type="dxa"/>
             <w:tcBorders>
               <w:top w:val="single" w:sz="8" w:space="0" w:color="000000"/>
               <w:left w:val="single" w:sz="8" w:space="0" w:color="000000"/>
@@ -2487,7 +2487,7 @@
         </w:tc>
         <w:tc>
           <w:tcPr>
-            <w:tcW w:w="1251" w:type="dxa"/>
+            <w:tcW w:w="1252" w:type="dxa"/>
             <w:gridSpan w:val="2"/>
             <w:tcBorders>
               <w:top w:val="single" w:sz="8" w:space="0" w:color="000000"/>
@@ -29218,13 +29218,7 @@
         <w:rPr>
           <w:lang w:val="ru-RU"/>
         </w:rPr>
-        <w:t xml:space="preserve"> </w:t>
-      </w:r>
-      <w:r>
-        <w:rPr>
-          <w:lang w:val="ru-RU"/>
-        </w:rPr>
-        <w:t>в</w:t>
+        <w:t xml:space="preserve"> в</w:t>
       </w:r>
       <w:r>
         <w:rPr>
@@ -42955,7 +42949,7 @@
       </w:pPr>
       <w:r>
         <w:rPr/>
-        <w:t>Probamos las validaciones básicas. Luego continuamos con la lógica del login, como necesitamos almacenar el usuario logueado vamos a agregar un nuget para almacenar estos valores en persistencia. También vamos a necesitar el método para obtener el token.</w:t>
+        <w:t>Мы тестируем основные проверки. Затем мы продолжаем логику входа в систему, поскольку нам нужно сохранить вошедшего в систему пользователя, мы собираемся добавить nuget для сохранения этих значений в постоянстве. Нам также понадобится метод получения токена.</w:t>
       </w:r>
     </w:p>
     <w:p>
@@ -42981,27 +42975,25 @@
       </w:pPr>
       <w:r>
         <w:rPr/>
-        <w:t xml:space="preserve">Adicionamos la clase </w:t>
+        <w:t xml:space="preserve">Мы добавляем класс </w:t>
       </w:r>
       <w:r>
         <w:rPr>
           <w:b/>
-        </w:rPr>
-        <w:t xml:space="preserve">TokenRequest </w:t>
-      </w:r>
-      <w:r>
-        <w:rPr/>
-        <w:t xml:space="preserve">en </w:t>
+          <w:bCs/>
+        </w:rPr>
+        <w:t>TokenRequest</w:t>
+      </w:r>
+      <w:r>
+        <w:rPr/>
+        <w:t xml:space="preserve"> в </w:t>
       </w:r>
       <w:r>
         <w:rPr>
           <w:b/>
-        </w:rPr>
-        <w:t>Common.Requets</w:t>
-      </w:r>
-      <w:r>
-        <w:rPr/>
-        <w:t>:</w:t>
+          <w:bCs/>
+        </w:rPr>
+        <w:t>Common.Request:</w:t>
       </w:r>
     </w:p>
     <w:p>
@@ -43057,6 +43049,7 @@
         </w:rPr>
         <w:t xml:space="preserve">    </w:t>
       </w:r>
+      <w:bookmarkStart w:id="40" w:name="__DdeLink__4387_3827073902"/>
       <w:r>
         <w:rPr>
           <w:highlight w:val="yellow"/>
@@ -43092,12 +43085,14 @@
         </w:rPr>
         <w:t xml:space="preserve">    </w:t>
       </w:r>
+      <w:bookmarkStart w:id="41" w:name="__DdeLink__4387_3827073902"/>
       <w:r>
         <w:rPr>
           <w:highlight w:val="yellow"/>
         </w:rPr>
         <w:t>public string Password { get; set; }</w:t>
       </w:r>
+      <w:bookmarkEnd w:id="41"/>
     </w:p>
     <w:p>
       <w:pPr>
@@ -43137,21 +43132,23 @@
       </w:pPr>
       <w:r>
         <w:rPr/>
-        <w:t xml:space="preserve">Adicionar la clase </w:t>
+        <w:t xml:space="preserve">Добавьте класс </w:t>
       </w:r>
       <w:r>
         <w:rPr>
           <w:b/>
-        </w:rPr>
-        <w:t xml:space="preserve">UserResponse </w:t>
-      </w:r>
-      <w:r>
-        <w:rPr/>
-        <w:t xml:space="preserve">en </w:t>
+          <w:bCs/>
+        </w:rPr>
+        <w:t>UserResponse</w:t>
+      </w:r>
+      <w:r>
+        <w:rPr/>
+        <w:t xml:space="preserve"> в </w:t>
       </w:r>
       <w:r>
         <w:rPr>
           <w:b/>
+          <w:bCs/>
         </w:rPr>
         <w:t>Common.Responses</w:t>
       </w:r>
@@ -43214,6 +43211,7 @@
         </w:rPr>
         <w:t xml:space="preserve">    </w:t>
       </w:r>
+      <w:bookmarkStart w:id="42" w:name="__DdeLink__4391_3827073902"/>
       <w:r>
         <w:rPr>
           <w:highlight w:val="yellow"/>
@@ -43676,12 +43674,14 @@
         </w:rPr>
         <w:t xml:space="preserve">    </w:t>
       </w:r>
+      <w:bookmarkStart w:id="43" w:name="__DdeLink__4391_3827073902"/>
       <w:r>
         <w:rPr>
           <w:highlight w:val="yellow"/>
         </w:rPr>
         <w:t>public string FullNameWithDocument =&gt; $"{FirstName} {LastName} - {Document}";</w:t>
       </w:r>
+      <w:bookmarkEnd w:id="43"/>
     </w:p>
     <w:p>
       <w:pPr>
@@ -43715,25 +43715,37 @@
         </w:numPr>
         <w:spacing w:lineRule="auto" w:line="240"/>
         <w:ind w:left="720" w:hanging="360"/>
-        <w:rPr/>
-      </w:pPr>
-      <w:r>
-        <w:rPr/>
-        <w:t xml:space="preserve">Adicionamos la clase </w:t>
+        <w:rPr>
+          <w:b w:val="false"/>
+          <w:b w:val="false"/>
+          <w:bCs w:val="false"/>
+        </w:rPr>
+      </w:pPr>
+      <w:r>
+        <w:rPr>
+          <w:b w:val="false"/>
+          <w:bCs w:val="false"/>
+        </w:rPr>
+        <w:t xml:space="preserve">Мы добавляем класс </w:t>
       </w:r>
       <w:r>
         <w:rPr>
           <w:b/>
-        </w:rPr>
-        <w:t xml:space="preserve">TokenResponse </w:t>
-      </w:r>
-      <w:r>
-        <w:rPr/>
-        <w:t xml:space="preserve">en </w:t>
+          <w:bCs/>
+        </w:rPr>
+        <w:t>TokenResponse</w:t>
+      </w:r>
+      <w:r>
+        <w:rPr>
+          <w:b w:val="false"/>
+          <w:bCs w:val="false"/>
+        </w:rPr>
+        <w:t xml:space="preserve"> в </w:t>
       </w:r>
       <w:r>
         <w:rPr>
           <w:b/>
+          <w:bCs/>
         </w:rPr>
         <w:t>Common</w:t>
       </w:r>
@@ -43796,6 +43808,7 @@
         </w:rPr>
         <w:t xml:space="preserve">    </w:t>
       </w:r>
+      <w:bookmarkStart w:id="44" w:name="__DdeLink__4395_3827073902"/>
       <w:r>
         <w:rPr>
           <w:highlight w:val="yellow"/>
@@ -43907,12 +43920,14 @@
         </w:rPr>
         <w:t xml:space="preserve">    </w:t>
       </w:r>
+      <w:bookmarkStart w:id="45" w:name="__DdeLink__4395_3827073902"/>
       <w:r>
         <w:rPr>
           <w:highlight w:val="yellow"/>
         </w:rPr>
         <w:t>public DateTime ExpirationLocal =&gt; Expiration.ToLocalTime();</w:t>
       </w:r>
+      <w:bookmarkEnd w:id="45"/>
     </w:p>
     <w:p>
       <w:pPr>
@@ -43954,11 +43969,12 @@
       </w:pPr>
       <w:r>
         <w:rPr/>
-        <w:t xml:space="preserve">Adicionamos este método a la interfaz </w:t>
+        <w:t xml:space="preserve">Добавляем этот метод в интерфейс </w:t>
       </w:r>
       <w:r>
         <w:rPr>
           <w:b/>
+          <w:bCs/>
         </w:rPr>
         <w:t>IApiService</w:t>
       </w:r>
@@ -43984,12 +44000,14 @@
           <w:highlight w:val="yellow"/>
         </w:rPr>
       </w:pPr>
+      <w:bookmarkStart w:id="46" w:name="__DdeLink__4398_3827073902"/>
       <w:r>
         <w:rPr>
           <w:highlight w:val="yellow"/>
         </w:rPr>
         <w:t>Task&lt;Response&gt; GetTokenAsync(string urlBase, string servicePrefix, string controller, TokenRequest request);</w:t>
       </w:r>
+      <w:bookmarkEnd w:id="46"/>
     </w:p>
     <w:p>
       <w:pPr>
@@ -44014,11 +44032,12 @@
       </w:pPr>
       <w:r>
         <w:rPr/>
-        <w:t xml:space="preserve">Adicionamos la implementación en el  </w:t>
+        <w:t xml:space="preserve">Добавляем реализацию в </w:t>
       </w:r>
       <w:r>
         <w:rPr>
           <w:b/>
+          <w:bCs/>
         </w:rPr>
         <w:t>ApiService</w:t>
       </w:r>
@@ -44044,6 +44063,7 @@
           <w:highlight w:val="yellow"/>
         </w:rPr>
       </w:pPr>
+      <w:bookmarkStart w:id="47" w:name="__DdeLink__4401_3827073902"/>
       <w:r>
         <w:rPr>
           <w:highlight w:val="yellow"/>
@@ -44830,12 +44850,14 @@
           <w:highlight w:val="yellow"/>
         </w:rPr>
       </w:pPr>
+      <w:bookmarkStart w:id="48" w:name="__DdeLink__4401_3827073902"/>
       <w:r>
         <w:rPr>
           <w:highlight w:val="yellow"/>
         </w:rPr>
         <w:t>}</w:t>
       </w:r>
+      <w:bookmarkEnd w:id="48"/>
     </w:p>
     <w:p>
       <w:pPr>
@@ -44859,21 +44881,34 @@
       </w:pPr>
       <w:r>
         <w:rPr/>
-        <w:t xml:space="preserve">Adicionar el NuGet </w:t>
+        <w:t xml:space="preserve">Добавьте </w:t>
       </w:r>
       <w:r>
         <w:rPr>
           <w:b/>
+          <w:bCs/>
+        </w:rPr>
+        <w:t>NuGet</w:t>
+      </w:r>
+      <w:r>
+        <w:rPr/>
+        <w:t xml:space="preserve"> </w:t>
+      </w:r>
+      <w:r>
+        <w:rPr>
+          <w:b/>
+          <w:bCs/>
         </w:rPr>
         <w:t>Xam.Plugins.Settings</w:t>
       </w:r>
       <w:r>
         <w:rPr/>
-        <w:t xml:space="preserve"> en </w:t>
+        <w:t xml:space="preserve"> в </w:t>
       </w:r>
       <w:r>
         <w:rPr>
           <w:b/>
+          <w:bCs/>
         </w:rPr>
         <w:t>Common</w:t>
       </w:r>
@@ -44905,22 +44940,16 @@
         <w:rPr/>
       </w:pPr>
       <w:r>
-        <w:rPr/>
-        <w:t xml:space="preserve">Adicionar la clase </w:t>
+        <w:rPr>
+          <w:b w:val="false"/>
+          <w:bCs w:val="false"/>
+        </w:rPr>
+        <w:t xml:space="preserve">Добавьте класс настроек в </w:t>
       </w:r>
       <w:r>
         <w:rPr>
           <w:b/>
-        </w:rPr>
-        <w:t>Settings</w:t>
-      </w:r>
-      <w:r>
-        <w:rPr/>
-        <w:t xml:space="preserve"> en </w:t>
-      </w:r>
-      <w:r>
-        <w:rPr>
-          <w:b/>
+          <w:bCs/>
         </w:rPr>
         <w:t>Common.Helpers</w:t>
       </w:r>
@@ -44945,9 +44974,7 @@
         <w:pStyle w:val="LOnormal"/>
         <w:spacing w:lineRule="auto" w:line="276"/>
         <w:ind w:left="0" w:hanging="0"/>
-        <w:rPr>
-          <w:highlight w:val="yellow"/>
-        </w:rPr>
+        <w:rPr/>
       </w:pPr>
       <w:r>
         <w:rPr>
@@ -44987,6 +45014,7 @@
         </w:rPr>
         <w:t xml:space="preserve">    </w:t>
       </w:r>
+      <w:bookmarkStart w:id="49" w:name="__DdeLink__4408_3827073902"/>
       <w:r>
         <w:rPr>
           <w:highlight w:val="yellow"/>
@@ -45340,12 +45368,14 @@
         </w:rPr>
         <w:t xml:space="preserve">    </w:t>
       </w:r>
+      <w:bookmarkStart w:id="50" w:name="__DdeLink__4408_3827073902"/>
       <w:r>
         <w:rPr>
           <w:highlight w:val="yellow"/>
         </w:rPr>
         <w:t>}</w:t>
       </w:r>
+      <w:bookmarkEnd w:id="50"/>
     </w:p>
     <w:p>
       <w:pPr>
@@ -45387,31 +45417,23 @@
       </w:pPr>
       <w:r>
         <w:rPr/>
-        <w:t xml:space="preserve">En </w:t>
+        <w:t xml:space="preserve">В Common мы создаем папку </w:t>
       </w:r>
       <w:r>
         <w:rPr>
           <w:b/>
-        </w:rPr>
-        <w:t>Common</w:t>
-      </w:r>
-      <w:r>
-        <w:rPr/>
-        <w:t xml:space="preserve"> creamos la carpeta </w:t>
+          <w:bCs/>
+        </w:rPr>
+        <w:t>Helpers</w:t>
+      </w:r>
+      <w:r>
+        <w:rPr/>
+        <w:t xml:space="preserve"> и внутри нее класс </w:t>
       </w:r>
       <w:r>
         <w:rPr>
           <w:b/>
-        </w:rPr>
-        <w:t>Helpers</w:t>
-      </w:r>
-      <w:r>
-        <w:rPr/>
-        <w:t xml:space="preserve"> y dentro de esta la clase </w:t>
-      </w:r>
-      <w:r>
-        <w:rPr>
-          <w:b/>
+          <w:bCs/>
         </w:rPr>
         <w:t>Settings</w:t>
       </w:r>
@@ -45854,11 +45876,12 @@
       </w:pPr>
       <w:r>
         <w:rPr/>
-        <w:t xml:space="preserve">Modificamos la </w:t>
+        <w:t xml:space="preserve">Модифицируем </w:t>
       </w:r>
       <w:r>
         <w:rPr>
           <w:b/>
+          <w:bCs/>
         </w:rPr>
         <w:t>LoginPageViewModel</w:t>
       </w:r>
@@ -45902,9 +45925,7 @@
       <w:pPr>
         <w:pStyle w:val="LOnormal"/>
         <w:spacing w:lineRule="auto" w:line="240"/>
-        <w:rPr>
-          <w:highlight w:val="yellow"/>
-        </w:rPr>
+        <w:rPr/>
       </w:pPr>
       <w:r>
         <w:rPr>
@@ -45912,6 +45933,7 @@
         </w:rPr>
         <w:t xml:space="preserve">    </w:t>
       </w:r>
+      <w:bookmarkStart w:id="51" w:name="__DdeLink__4413_3827073902"/>
       <w:r>
         <w:rPr>
           <w:highlight w:val="yellow"/>
@@ -45923,9 +45945,7 @@
       <w:pPr>
         <w:pStyle w:val="LOnormal"/>
         <w:spacing w:lineRule="auto" w:line="240"/>
-        <w:rPr>
-          <w:highlight w:val="yellow"/>
-        </w:rPr>
+        <w:rPr/>
       </w:pPr>
       <w:r>
         <w:rPr>
@@ -45933,12 +45953,14 @@
         </w:rPr>
         <w:t xml:space="preserve">    </w:t>
       </w:r>
+      <w:bookmarkStart w:id="52" w:name="__DdeLink__4413_3827073902"/>
       <w:r>
         <w:rPr>
           <w:highlight w:val="yellow"/>
         </w:rPr>
         <w:t>private readonly IApiService _apiService;</w:t>
       </w:r>
+      <w:bookmarkEnd w:id="52"/>
     </w:p>
     <w:p>
       <w:pPr>
@@ -46058,8 +46080,16 @@
         <w:rPr>
           <w:highlight w:val="yellow"/>
         </w:rPr>
-        <w:t>, IApiService apiService</w:t>
-      </w:r>
+        <w:t xml:space="preserve">, </w:t>
+      </w:r>
+      <w:bookmarkStart w:id="53" w:name="__DdeLink__4415_3827073902"/>
+      <w:r>
+        <w:rPr>
+          <w:highlight w:val="yellow"/>
+        </w:rPr>
+        <w:t>IApiService apiService</w:t>
+      </w:r>
+      <w:bookmarkEnd w:id="53"/>
       <w:r>
         <w:rPr/>
         <w:t>)</w:t>
@@ -46851,6 +46881,7 @@
         </w:rPr>
         <w:t xml:space="preserve">        </w:t>
       </w:r>
+      <w:bookmarkStart w:id="54" w:name="__DdeLink__4418_3827073902"/>
       <w:r>
         <w:rPr>
           <w:highlight w:val="yellow"/>
@@ -47592,6 +47623,7 @@
         <w:spacing w:lineRule="auto" w:line="240"/>
         <w:rPr/>
       </w:pPr>
+      <w:bookmarkEnd w:id="54"/>
       <w:r>
         <w:rPr/>
         <w:t xml:space="preserve">    </w:t>
@@ -47775,11 +47807,12 @@
       </w:pPr>
       <w:r>
         <w:rPr/>
-        <w:t xml:space="preserve">Modificamos la </w:t>
+        <w:t xml:space="preserve">Мы модифицируем </w:t>
       </w:r>
       <w:r>
         <w:rPr>
           <w:b/>
+          <w:bCs/>
         </w:rPr>
         <w:t>OnSaleMasterDetailPage</w:t>
       </w:r>
@@ -47832,6 +47865,7 @@
           <w:highlight w:val="yellow"/>
         </w:rPr>
       </w:pPr>
+      <w:bookmarkStart w:id="55" w:name="__DdeLink__4426_3827073902"/>
       <w:r>
         <w:rPr>
           <w:highlight w:val="yellow"/>
@@ -47880,6 +47914,7 @@
         </w:rPr>
         <w:t>Text="{Binding User.FullName}"/&gt;</w:t>
       </w:r>
+      <w:bookmarkEnd w:id="55"/>
     </w:p>
     <w:p>
       <w:pPr>
@@ -47970,11 +48005,12 @@
       </w:pPr>
       <w:r>
         <w:rPr/>
-        <w:t xml:space="preserve">Modificamos la </w:t>
+        <w:t xml:space="preserve">Модифицируем </w:t>
       </w:r>
       <w:r>
         <w:rPr>
           <w:b/>
+          <w:bCs/>
         </w:rPr>
         <w:t>OnSaleMasterDetailPageViewModel</w:t>
       </w:r>
@@ -48015,12 +48051,14 @@
           <w:highlight w:val="yellow"/>
         </w:rPr>
       </w:pPr>
+      <w:bookmarkStart w:id="56" w:name="__DdeLink__4429_3827073902"/>
       <w:r>
         <w:rPr>
           <w:highlight w:val="yellow"/>
         </w:rPr>
         <w:t>private UserResponse _user;</w:t>
       </w:r>
+      <w:bookmarkEnd w:id="56"/>
     </w:p>
     <w:p>
       <w:pPr>
@@ -48105,12 +48143,14 @@
         </w:rPr>
         <w:t xml:space="preserve">    </w:t>
       </w:r>
+      <w:bookmarkStart w:id="57" w:name="__DdeLink__4431_3827073902"/>
       <w:r>
         <w:rPr>
           <w:highlight w:val="yellow"/>
         </w:rPr>
         <w:t>LoadUser();</w:t>
       </w:r>
+      <w:bookmarkEnd w:id="57"/>
     </w:p>
     <w:p>
       <w:pPr>
@@ -48144,6 +48184,7 @@
           <w:highlight w:val="yellow"/>
         </w:rPr>
       </w:pPr>
+      <w:bookmarkStart w:id="58" w:name="__DdeLink__4433_3827073902"/>
       <w:r>
         <w:rPr>
           <w:highlight w:val="yellow"/>
@@ -48220,12 +48261,14 @@
           <w:highlight w:val="yellow"/>
         </w:rPr>
       </w:pPr>
+      <w:bookmarkStart w:id="59" w:name="__DdeLink__4433_3827073902"/>
       <w:r>
         <w:rPr>
           <w:highlight w:val="yellow"/>
         </w:rPr>
         <w:t>}</w:t>
       </w:r>
+      <w:bookmarkEnd w:id="59"/>
     </w:p>
     <w:p>
       <w:pPr>
@@ -48248,6 +48291,7 @@
           <w:highlight w:val="yellow"/>
         </w:rPr>
       </w:pPr>
+      <w:bookmarkStart w:id="60" w:name="__DdeLink__4435_3827073902"/>
       <w:r>
         <w:rPr>
           <w:highlight w:val="yellow"/>
@@ -48390,12 +48434,14 @@
           <w:highlight w:val="yellow"/>
         </w:rPr>
       </w:pPr>
+      <w:bookmarkStart w:id="61" w:name="__DdeLink__4435_3827073902"/>
       <w:r>
         <w:rPr>
           <w:highlight w:val="yellow"/>
         </w:rPr>
         <w:t>}</w:t>
       </w:r>
+      <w:bookmarkEnd w:id="61"/>
     </w:p>
     <w:p>
       <w:pPr>
@@ -48474,12 +48520,14 @@
         </w:rPr>
         <w:t xml:space="preserve">    </w:t>
       </w:r>
+      <w:bookmarkStart w:id="62" w:name="__DdeLink__4437_3827073902"/>
       <w:r>
         <w:rPr>
           <w:highlight w:val="yellow"/>
         </w:rPr>
         <w:t>Title = Settings.IsLogin ? Languages.Logout : Languages.Login</w:t>
       </w:r>
+      <w:bookmarkEnd w:id="62"/>
     </w:p>
     <w:p>
       <w:pPr>
@@ -48515,11 +48563,12 @@
       </w:pPr>
       <w:r>
         <w:rPr/>
-        <w:t xml:space="preserve">Modificamos la </w:t>
+        <w:t xml:space="preserve">Модифицируем </w:t>
       </w:r>
       <w:r>
         <w:rPr>
           <w:b/>
+          <w:bCs/>
         </w:rPr>
         <w:t>MenuItemViewModel</w:t>
       </w:r>
@@ -48574,6 +48623,7 @@
         </w:rPr>
         <w:t xml:space="preserve">    </w:t>
       </w:r>
+      <w:bookmarkStart w:id="63" w:name="__DdeLink__4441_3827073902"/>
       <w:r>
         <w:rPr>
           <w:highlight w:val="yellow"/>
@@ -48658,12 +48708,14 @@
         </w:rPr>
         <w:t xml:space="preserve">    </w:t>
       </w:r>
+      <w:bookmarkStart w:id="64" w:name="__DdeLink__4441_3827073902"/>
       <w:r>
         <w:rPr>
           <w:highlight w:val="yellow"/>
         </w:rPr>
         <w:t>}</w:t>
       </w:r>
+      <w:bookmarkEnd w:id="64"/>
     </w:p>
     <w:p>
       <w:pPr>
@@ -48734,7 +48786,7 @@
       </w:pPr>
       <w:r>
         <w:rPr/>
-        <w:t>Probemos lo que llevamos.</w:t>
+        <w:t>Попробуем то, что несем.</w:t>
       </w:r>
     </w:p>
     <w:p>
@@ -48761,17 +48813,40 @@
       </w:pPr>
       <w:r>
         <w:rPr/>
-        <w:t xml:space="preserve">Ahora mostremos la foto del usuario en el menú. Adicione el nuget </w:t>
+        <w:t xml:space="preserve">Теперь покажем фото пользователя в меню. Добавьте </w:t>
       </w:r>
       <w:r>
         <w:rPr>
           <w:b/>
-        </w:rPr>
-        <w:t xml:space="preserve">Xamarin.FFImageLoading.Transformations </w:t>
-      </w:r>
-      <w:r>
-        <w:rPr/>
-        <w:t>en todos los proyectos Prism.</w:t>
+          <w:bCs/>
+        </w:rPr>
+        <w:t>nuget</w:t>
+      </w:r>
+      <w:r>
+        <w:rPr/>
+        <w:t xml:space="preserve"> </w:t>
+      </w:r>
+      <w:r>
+        <w:rPr>
+          <w:b/>
+          <w:bCs/>
+        </w:rPr>
+        <w:t>Xamarin.FFImageLoading.Transformations</w:t>
+      </w:r>
+      <w:r>
+        <w:rPr/>
+        <w:t xml:space="preserve"> во все проекты </w:t>
+      </w:r>
+      <w:r>
+        <w:rPr>
+          <w:b/>
+          <w:bCs/>
+        </w:rPr>
+        <w:t>Prism</w:t>
+      </w:r>
+      <w:r>
+        <w:rPr/>
+        <w:t>.</w:t>
       </w:r>
     </w:p>
     <w:p>
@@ -48796,8 +48871,11 @@
         <w:rPr/>
       </w:pPr>
       <w:r>
-        <w:rPr/>
-        <w:t xml:space="preserve">Modificamos la </w:t>
+        <w:rPr>
+          <w:b w:val="false"/>
+          <w:bCs w:val="false"/>
+        </w:rPr>
+        <w:t xml:space="preserve">Мы модифицируем </w:t>
       </w:r>
       <w:r>
         <w:rPr>
@@ -48834,12 +48912,14 @@
           <w:highlight w:val="yellow"/>
         </w:rPr>
       </w:pPr>
+      <w:bookmarkStart w:id="65" w:name="__DdeLink__4453_3827073902"/>
       <w:r>
         <w:rPr>
           <w:highlight w:val="yellow"/>
         </w:rPr>
         <w:t>xmlns:fftransformations="clr-namespace:FFImageLoading.Transformations;assembly=FFImageLoading.Transformations"</w:t>
       </w:r>
+      <w:bookmarkEnd w:id="65"/>
     </w:p>
     <w:p>
       <w:pPr>
@@ -48883,6 +48963,7 @@
         </w:rPr>
         <w:t xml:space="preserve">    </w:t>
       </w:r>
+      <w:bookmarkStart w:id="66" w:name="__DdeLink__4455_3827073902"/>
       <w:r>
         <w:rPr>
           <w:highlight w:val="yellow"/>
@@ -49198,12 +49279,14 @@
         </w:rPr>
         <w:t xml:space="preserve">    </w:t>
       </w:r>
+      <w:bookmarkStart w:id="67" w:name="__DdeLink__4455_3827073902"/>
       <w:r>
         <w:rPr>
           <w:highlight w:val="yellow"/>
         </w:rPr>
         <w:t>&lt;/StackLayout&gt;</w:t>
       </w:r>
+      <w:bookmarkEnd w:id="67"/>
     </w:p>
     <w:p>
       <w:pPr>
@@ -49273,7 +49356,7 @@
       </w:pPr>
       <w:r>
         <w:rPr/>
-        <w:t>Probamos.</w:t>
+        <w:t>Мы протестировали.</w:t>
       </w:r>
     </w:p>
     <w:sectPr>
@@ -51759,6 +51842,1216 @@
     <w:name w:val="Ссылка указателя"/>
     <w:qFormat/>
     <w:rPr/>
+  </w:style>
+  <w:style w:type="character" w:styleId="ListLabel1">
+    <w:name w:val="ListLabel 1"/>
+    <w:qFormat/>
+    <w:rPr>
+      <w:u w:val="none"/>
+    </w:rPr>
+  </w:style>
+  <w:style w:type="character" w:styleId="ListLabel2">
+    <w:name w:val="ListLabel 2"/>
+    <w:qFormat/>
+    <w:rPr>
+      <w:u w:val="none"/>
+    </w:rPr>
+  </w:style>
+  <w:style w:type="character" w:styleId="ListLabel3">
+    <w:name w:val="ListLabel 3"/>
+    <w:qFormat/>
+    <w:rPr>
+      <w:u w:val="none"/>
+    </w:rPr>
+  </w:style>
+  <w:style w:type="character" w:styleId="ListLabel4">
+    <w:name w:val="ListLabel 4"/>
+    <w:qFormat/>
+    <w:rPr>
+      <w:u w:val="none"/>
+    </w:rPr>
+  </w:style>
+  <w:style w:type="character" w:styleId="ListLabel5">
+    <w:name w:val="ListLabel 5"/>
+    <w:qFormat/>
+    <w:rPr>
+      <w:u w:val="none"/>
+    </w:rPr>
+  </w:style>
+  <w:style w:type="character" w:styleId="ListLabel6">
+    <w:name w:val="ListLabel 6"/>
+    <w:qFormat/>
+    <w:rPr>
+      <w:u w:val="none"/>
+    </w:rPr>
+  </w:style>
+  <w:style w:type="character" w:styleId="ListLabel7">
+    <w:name w:val="ListLabel 7"/>
+    <w:qFormat/>
+    <w:rPr>
+      <w:u w:val="none"/>
+    </w:rPr>
+  </w:style>
+  <w:style w:type="character" w:styleId="ListLabel8">
+    <w:name w:val="ListLabel 8"/>
+    <w:qFormat/>
+    <w:rPr>
+      <w:u w:val="none"/>
+    </w:rPr>
+  </w:style>
+  <w:style w:type="character" w:styleId="ListLabel9">
+    <w:name w:val="ListLabel 9"/>
+    <w:qFormat/>
+    <w:rPr>
+      <w:u w:val="none"/>
+    </w:rPr>
+  </w:style>
+  <w:style w:type="character" w:styleId="ListLabel10">
+    <w:name w:val="ListLabel 10"/>
+    <w:qFormat/>
+    <w:rPr>
+      <w:u w:val="none"/>
+    </w:rPr>
+  </w:style>
+  <w:style w:type="character" w:styleId="ListLabel11">
+    <w:name w:val="ListLabel 11"/>
+    <w:qFormat/>
+    <w:rPr>
+      <w:u w:val="none"/>
+    </w:rPr>
+  </w:style>
+  <w:style w:type="character" w:styleId="ListLabel12">
+    <w:name w:val="ListLabel 12"/>
+    <w:qFormat/>
+    <w:rPr>
+      <w:u w:val="none"/>
+    </w:rPr>
+  </w:style>
+  <w:style w:type="character" w:styleId="ListLabel13">
+    <w:name w:val="ListLabel 13"/>
+    <w:qFormat/>
+    <w:rPr>
+      <w:u w:val="none"/>
+    </w:rPr>
+  </w:style>
+  <w:style w:type="character" w:styleId="ListLabel14">
+    <w:name w:val="ListLabel 14"/>
+    <w:qFormat/>
+    <w:rPr>
+      <w:u w:val="none"/>
+    </w:rPr>
+  </w:style>
+  <w:style w:type="character" w:styleId="ListLabel15">
+    <w:name w:val="ListLabel 15"/>
+    <w:qFormat/>
+    <w:rPr>
+      <w:u w:val="none"/>
+    </w:rPr>
+  </w:style>
+  <w:style w:type="character" w:styleId="ListLabel16">
+    <w:name w:val="ListLabel 16"/>
+    <w:qFormat/>
+    <w:rPr>
+      <w:u w:val="none"/>
+    </w:rPr>
+  </w:style>
+  <w:style w:type="character" w:styleId="ListLabel17">
+    <w:name w:val="ListLabel 17"/>
+    <w:qFormat/>
+    <w:rPr>
+      <w:u w:val="none"/>
+    </w:rPr>
+  </w:style>
+  <w:style w:type="character" w:styleId="ListLabel18">
+    <w:name w:val="ListLabel 18"/>
+    <w:qFormat/>
+    <w:rPr>
+      <w:u w:val="none"/>
+    </w:rPr>
+  </w:style>
+  <w:style w:type="character" w:styleId="ListLabel19">
+    <w:name w:val="ListLabel 19"/>
+    <w:qFormat/>
+    <w:rPr>
+      <w:b w:val="false"/>
+      <w:sz w:val="22"/>
+      <w:u w:val="none"/>
+    </w:rPr>
+  </w:style>
+  <w:style w:type="character" w:styleId="ListLabel20">
+    <w:name w:val="ListLabel 20"/>
+    <w:qFormat/>
+    <w:rPr>
+      <w:u w:val="none"/>
+    </w:rPr>
+  </w:style>
+  <w:style w:type="character" w:styleId="ListLabel21">
+    <w:name w:val="ListLabel 21"/>
+    <w:qFormat/>
+    <w:rPr>
+      <w:u w:val="none"/>
+    </w:rPr>
+  </w:style>
+  <w:style w:type="character" w:styleId="ListLabel22">
+    <w:name w:val="ListLabel 22"/>
+    <w:qFormat/>
+    <w:rPr>
+      <w:u w:val="none"/>
+    </w:rPr>
+  </w:style>
+  <w:style w:type="character" w:styleId="ListLabel23">
+    <w:name w:val="ListLabel 23"/>
+    <w:qFormat/>
+    <w:rPr>
+      <w:u w:val="none"/>
+    </w:rPr>
+  </w:style>
+  <w:style w:type="character" w:styleId="ListLabel24">
+    <w:name w:val="ListLabel 24"/>
+    <w:qFormat/>
+    <w:rPr>
+      <w:u w:val="none"/>
+    </w:rPr>
+  </w:style>
+  <w:style w:type="character" w:styleId="ListLabel25">
+    <w:name w:val="ListLabel 25"/>
+    <w:qFormat/>
+    <w:rPr>
+      <w:u w:val="none"/>
+    </w:rPr>
+  </w:style>
+  <w:style w:type="character" w:styleId="ListLabel26">
+    <w:name w:val="ListLabel 26"/>
+    <w:qFormat/>
+    <w:rPr>
+      <w:u w:val="none"/>
+    </w:rPr>
+  </w:style>
+  <w:style w:type="character" w:styleId="ListLabel27">
+    <w:name w:val="ListLabel 27"/>
+    <w:qFormat/>
+    <w:rPr>
+      <w:u w:val="none"/>
+    </w:rPr>
+  </w:style>
+  <w:style w:type="character" w:styleId="ListLabel28">
+    <w:name w:val="ListLabel 28"/>
+    <w:qFormat/>
+    <w:rPr>
+      <w:u w:val="none"/>
+    </w:rPr>
+  </w:style>
+  <w:style w:type="character" w:styleId="ListLabel29">
+    <w:name w:val="ListLabel 29"/>
+    <w:qFormat/>
+    <w:rPr>
+      <w:u w:val="none"/>
+    </w:rPr>
+  </w:style>
+  <w:style w:type="character" w:styleId="ListLabel30">
+    <w:name w:val="ListLabel 30"/>
+    <w:qFormat/>
+    <w:rPr>
+      <w:u w:val="none"/>
+    </w:rPr>
+  </w:style>
+  <w:style w:type="character" w:styleId="ListLabel31">
+    <w:name w:val="ListLabel 31"/>
+    <w:qFormat/>
+    <w:rPr>
+      <w:u w:val="none"/>
+    </w:rPr>
+  </w:style>
+  <w:style w:type="character" w:styleId="ListLabel32">
+    <w:name w:val="ListLabel 32"/>
+    <w:qFormat/>
+    <w:rPr>
+      <w:u w:val="none"/>
+    </w:rPr>
+  </w:style>
+  <w:style w:type="character" w:styleId="ListLabel33">
+    <w:name w:val="ListLabel 33"/>
+    <w:qFormat/>
+    <w:rPr>
+      <w:u w:val="none"/>
+    </w:rPr>
+  </w:style>
+  <w:style w:type="character" w:styleId="ListLabel34">
+    <w:name w:val="ListLabel 34"/>
+    <w:qFormat/>
+    <w:rPr>
+      <w:u w:val="none"/>
+    </w:rPr>
+  </w:style>
+  <w:style w:type="character" w:styleId="ListLabel35">
+    <w:name w:val="ListLabel 35"/>
+    <w:qFormat/>
+    <w:rPr>
+      <w:u w:val="none"/>
+    </w:rPr>
+  </w:style>
+  <w:style w:type="character" w:styleId="ListLabel36">
+    <w:name w:val="ListLabel 36"/>
+    <w:qFormat/>
+    <w:rPr>
+      <w:u w:val="none"/>
+    </w:rPr>
+  </w:style>
+  <w:style w:type="character" w:styleId="ListLabel37">
+    <w:name w:val="ListLabel 37"/>
+    <w:qFormat/>
+    <w:rPr>
+      <w:u w:val="none"/>
+    </w:rPr>
+  </w:style>
+  <w:style w:type="character" w:styleId="ListLabel38">
+    <w:name w:val="ListLabel 38"/>
+    <w:qFormat/>
+    <w:rPr>
+      <w:u w:val="none"/>
+    </w:rPr>
+  </w:style>
+  <w:style w:type="character" w:styleId="ListLabel39">
+    <w:name w:val="ListLabel 39"/>
+    <w:qFormat/>
+    <w:rPr>
+      <w:u w:val="none"/>
+    </w:rPr>
+  </w:style>
+  <w:style w:type="character" w:styleId="ListLabel40">
+    <w:name w:val="ListLabel 40"/>
+    <w:qFormat/>
+    <w:rPr>
+      <w:u w:val="none"/>
+    </w:rPr>
+  </w:style>
+  <w:style w:type="character" w:styleId="ListLabel41">
+    <w:name w:val="ListLabel 41"/>
+    <w:qFormat/>
+    <w:rPr>
+      <w:u w:val="none"/>
+    </w:rPr>
+  </w:style>
+  <w:style w:type="character" w:styleId="ListLabel42">
+    <w:name w:val="ListLabel 42"/>
+    <w:qFormat/>
+    <w:rPr>
+      <w:u w:val="none"/>
+    </w:rPr>
+  </w:style>
+  <w:style w:type="character" w:styleId="ListLabel43">
+    <w:name w:val="ListLabel 43"/>
+    <w:qFormat/>
+    <w:rPr>
+      <w:u w:val="none"/>
+    </w:rPr>
+  </w:style>
+  <w:style w:type="character" w:styleId="ListLabel44">
+    <w:name w:val="ListLabel 44"/>
+    <w:qFormat/>
+    <w:rPr>
+      <w:u w:val="none"/>
+    </w:rPr>
+  </w:style>
+  <w:style w:type="character" w:styleId="ListLabel45">
+    <w:name w:val="ListLabel 45"/>
+    <w:qFormat/>
+    <w:rPr>
+      <w:u w:val="none"/>
+    </w:rPr>
+  </w:style>
+  <w:style w:type="character" w:styleId="ListLabel46">
+    <w:name w:val="ListLabel 46"/>
+    <w:qFormat/>
+    <w:rPr>
+      <w:u w:val="none"/>
+    </w:rPr>
+  </w:style>
+  <w:style w:type="character" w:styleId="ListLabel47">
+    <w:name w:val="ListLabel 47"/>
+    <w:qFormat/>
+    <w:rPr>
+      <w:u w:val="none"/>
+    </w:rPr>
+  </w:style>
+  <w:style w:type="character" w:styleId="ListLabel48">
+    <w:name w:val="ListLabel 48"/>
+    <w:qFormat/>
+    <w:rPr>
+      <w:u w:val="none"/>
+    </w:rPr>
+  </w:style>
+  <w:style w:type="character" w:styleId="ListLabel49">
+    <w:name w:val="ListLabel 49"/>
+    <w:qFormat/>
+    <w:rPr>
+      <w:u w:val="none"/>
+    </w:rPr>
+  </w:style>
+  <w:style w:type="character" w:styleId="ListLabel50">
+    <w:name w:val="ListLabel 50"/>
+    <w:qFormat/>
+    <w:rPr>
+      <w:u w:val="none"/>
+    </w:rPr>
+  </w:style>
+  <w:style w:type="character" w:styleId="ListLabel51">
+    <w:name w:val="ListLabel 51"/>
+    <w:qFormat/>
+    <w:rPr>
+      <w:u w:val="none"/>
+    </w:rPr>
+  </w:style>
+  <w:style w:type="character" w:styleId="ListLabel52">
+    <w:name w:val="ListLabel 52"/>
+    <w:qFormat/>
+    <w:rPr>
+      <w:u w:val="none"/>
+    </w:rPr>
+  </w:style>
+  <w:style w:type="character" w:styleId="ListLabel53">
+    <w:name w:val="ListLabel 53"/>
+    <w:qFormat/>
+    <w:rPr>
+      <w:u w:val="none"/>
+    </w:rPr>
+  </w:style>
+  <w:style w:type="character" w:styleId="ListLabel54">
+    <w:name w:val="ListLabel 54"/>
+    <w:qFormat/>
+    <w:rPr>
+      <w:u w:val="none"/>
+    </w:rPr>
+  </w:style>
+  <w:style w:type="character" w:styleId="ListLabel55">
+    <w:name w:val="ListLabel 55"/>
+    <w:qFormat/>
+    <w:rPr>
+      <w:u w:val="none"/>
+    </w:rPr>
+  </w:style>
+  <w:style w:type="character" w:styleId="ListLabel56">
+    <w:name w:val="ListLabel 56"/>
+    <w:qFormat/>
+    <w:rPr>
+      <w:u w:val="none"/>
+    </w:rPr>
+  </w:style>
+  <w:style w:type="character" w:styleId="ListLabel57">
+    <w:name w:val="ListLabel 57"/>
+    <w:qFormat/>
+    <w:rPr>
+      <w:u w:val="none"/>
+    </w:rPr>
+  </w:style>
+  <w:style w:type="character" w:styleId="ListLabel58">
+    <w:name w:val="ListLabel 58"/>
+    <w:qFormat/>
+    <w:rPr>
+      <w:u w:val="none"/>
+    </w:rPr>
+  </w:style>
+  <w:style w:type="character" w:styleId="ListLabel59">
+    <w:name w:val="ListLabel 59"/>
+    <w:qFormat/>
+    <w:rPr>
+      <w:u w:val="none"/>
+    </w:rPr>
+  </w:style>
+  <w:style w:type="character" w:styleId="ListLabel60">
+    <w:name w:val="ListLabel 60"/>
+    <w:qFormat/>
+    <w:rPr>
+      <w:u w:val="none"/>
+    </w:rPr>
+  </w:style>
+  <w:style w:type="character" w:styleId="ListLabel61">
+    <w:name w:val="ListLabel 61"/>
+    <w:qFormat/>
+    <w:rPr>
+      <w:u w:val="none"/>
+    </w:rPr>
+  </w:style>
+  <w:style w:type="character" w:styleId="ListLabel62">
+    <w:name w:val="ListLabel 62"/>
+    <w:qFormat/>
+    <w:rPr>
+      <w:u w:val="none"/>
+    </w:rPr>
+  </w:style>
+  <w:style w:type="character" w:styleId="ListLabel63">
+    <w:name w:val="ListLabel 63"/>
+    <w:qFormat/>
+    <w:rPr>
+      <w:u w:val="none"/>
+    </w:rPr>
+  </w:style>
+  <w:style w:type="character" w:styleId="ListLabel64">
+    <w:name w:val="ListLabel 64"/>
+    <w:qFormat/>
+    <w:rPr>
+      <w:u w:val="none"/>
+    </w:rPr>
+  </w:style>
+  <w:style w:type="character" w:styleId="ListLabel65">
+    <w:name w:val="ListLabel 65"/>
+    <w:qFormat/>
+    <w:rPr>
+      <w:u w:val="none"/>
+    </w:rPr>
+  </w:style>
+  <w:style w:type="character" w:styleId="ListLabel66">
+    <w:name w:val="ListLabel 66"/>
+    <w:qFormat/>
+    <w:rPr>
+      <w:u w:val="none"/>
+    </w:rPr>
+  </w:style>
+  <w:style w:type="character" w:styleId="ListLabel67">
+    <w:name w:val="ListLabel 67"/>
+    <w:qFormat/>
+    <w:rPr>
+      <w:u w:val="none"/>
+    </w:rPr>
+  </w:style>
+  <w:style w:type="character" w:styleId="ListLabel68">
+    <w:name w:val="ListLabel 68"/>
+    <w:qFormat/>
+    <w:rPr>
+      <w:u w:val="none"/>
+    </w:rPr>
+  </w:style>
+  <w:style w:type="character" w:styleId="ListLabel69">
+    <w:name w:val="ListLabel 69"/>
+    <w:qFormat/>
+    <w:rPr>
+      <w:u w:val="none"/>
+    </w:rPr>
+  </w:style>
+  <w:style w:type="character" w:styleId="ListLabel70">
+    <w:name w:val="ListLabel 70"/>
+    <w:qFormat/>
+    <w:rPr>
+      <w:u w:val="none"/>
+    </w:rPr>
+  </w:style>
+  <w:style w:type="character" w:styleId="ListLabel71">
+    <w:name w:val="ListLabel 71"/>
+    <w:qFormat/>
+    <w:rPr>
+      <w:u w:val="none"/>
+    </w:rPr>
+  </w:style>
+  <w:style w:type="character" w:styleId="ListLabel72">
+    <w:name w:val="ListLabel 72"/>
+    <w:qFormat/>
+    <w:rPr>
+      <w:u w:val="none"/>
+    </w:rPr>
+  </w:style>
+  <w:style w:type="character" w:styleId="ListLabel73">
+    <w:name w:val="ListLabel 73"/>
+    <w:qFormat/>
+    <w:rPr>
+      <w:u w:val="none"/>
+    </w:rPr>
+  </w:style>
+  <w:style w:type="character" w:styleId="ListLabel74">
+    <w:name w:val="ListLabel 74"/>
+    <w:qFormat/>
+    <w:rPr>
+      <w:u w:val="none"/>
+    </w:rPr>
+  </w:style>
+  <w:style w:type="character" w:styleId="ListLabel75">
+    <w:name w:val="ListLabel 75"/>
+    <w:qFormat/>
+    <w:rPr>
+      <w:u w:val="none"/>
+    </w:rPr>
+  </w:style>
+  <w:style w:type="character" w:styleId="ListLabel76">
+    <w:name w:val="ListLabel 76"/>
+    <w:qFormat/>
+    <w:rPr>
+      <w:u w:val="none"/>
+    </w:rPr>
+  </w:style>
+  <w:style w:type="character" w:styleId="ListLabel77">
+    <w:name w:val="ListLabel 77"/>
+    <w:qFormat/>
+    <w:rPr>
+      <w:u w:val="none"/>
+    </w:rPr>
+  </w:style>
+  <w:style w:type="character" w:styleId="ListLabel78">
+    <w:name w:val="ListLabel 78"/>
+    <w:qFormat/>
+    <w:rPr>
+      <w:u w:val="none"/>
+    </w:rPr>
+  </w:style>
+  <w:style w:type="character" w:styleId="ListLabel79">
+    <w:name w:val="ListLabel 79"/>
+    <w:qFormat/>
+    <w:rPr>
+      <w:u w:val="none"/>
+    </w:rPr>
+  </w:style>
+  <w:style w:type="character" w:styleId="ListLabel80">
+    <w:name w:val="ListLabel 80"/>
+    <w:qFormat/>
+    <w:rPr>
+      <w:u w:val="none"/>
+    </w:rPr>
+  </w:style>
+  <w:style w:type="character" w:styleId="ListLabel81">
+    <w:name w:val="ListLabel 81"/>
+    <w:qFormat/>
+    <w:rPr>
+      <w:u w:val="none"/>
+    </w:rPr>
+  </w:style>
+  <w:style w:type="character" w:styleId="ListLabel82">
+    <w:name w:val="ListLabel 82"/>
+    <w:qFormat/>
+    <w:rPr>
+      <w:u w:val="none"/>
+    </w:rPr>
+  </w:style>
+  <w:style w:type="character" w:styleId="ListLabel83">
+    <w:name w:val="ListLabel 83"/>
+    <w:qFormat/>
+    <w:rPr>
+      <w:u w:val="none"/>
+    </w:rPr>
+  </w:style>
+  <w:style w:type="character" w:styleId="ListLabel84">
+    <w:name w:val="ListLabel 84"/>
+    <w:qFormat/>
+    <w:rPr>
+      <w:u w:val="none"/>
+    </w:rPr>
+  </w:style>
+  <w:style w:type="character" w:styleId="ListLabel85">
+    <w:name w:val="ListLabel 85"/>
+    <w:qFormat/>
+    <w:rPr>
+      <w:u w:val="none"/>
+    </w:rPr>
+  </w:style>
+  <w:style w:type="character" w:styleId="ListLabel86">
+    <w:name w:val="ListLabel 86"/>
+    <w:qFormat/>
+    <w:rPr>
+      <w:u w:val="none"/>
+    </w:rPr>
+  </w:style>
+  <w:style w:type="character" w:styleId="ListLabel87">
+    <w:name w:val="ListLabel 87"/>
+    <w:qFormat/>
+    <w:rPr>
+      <w:u w:val="none"/>
+    </w:rPr>
+  </w:style>
+  <w:style w:type="character" w:styleId="ListLabel88">
+    <w:name w:val="ListLabel 88"/>
+    <w:qFormat/>
+    <w:rPr>
+      <w:u w:val="none"/>
+    </w:rPr>
+  </w:style>
+  <w:style w:type="character" w:styleId="ListLabel89">
+    <w:name w:val="ListLabel 89"/>
+    <w:qFormat/>
+    <w:rPr>
+      <w:u w:val="none"/>
+    </w:rPr>
+  </w:style>
+  <w:style w:type="character" w:styleId="ListLabel90">
+    <w:name w:val="ListLabel 90"/>
+    <w:qFormat/>
+    <w:rPr>
+      <w:u w:val="none"/>
+    </w:rPr>
+  </w:style>
+  <w:style w:type="character" w:styleId="ListLabel91">
+    <w:name w:val="ListLabel 91"/>
+    <w:qFormat/>
+    <w:rPr>
+      <w:u w:val="none"/>
+    </w:rPr>
+  </w:style>
+  <w:style w:type="character" w:styleId="ListLabel92">
+    <w:name w:val="ListLabel 92"/>
+    <w:qFormat/>
+    <w:rPr>
+      <w:u w:val="none"/>
+    </w:rPr>
+  </w:style>
+  <w:style w:type="character" w:styleId="ListLabel93">
+    <w:name w:val="ListLabel 93"/>
+    <w:qFormat/>
+    <w:rPr>
+      <w:u w:val="none"/>
+    </w:rPr>
+  </w:style>
+  <w:style w:type="character" w:styleId="ListLabel94">
+    <w:name w:val="ListLabel 94"/>
+    <w:qFormat/>
+    <w:rPr>
+      <w:u w:val="none"/>
+    </w:rPr>
+  </w:style>
+  <w:style w:type="character" w:styleId="ListLabel95">
+    <w:name w:val="ListLabel 95"/>
+    <w:qFormat/>
+    <w:rPr>
+      <w:u w:val="none"/>
+    </w:rPr>
+  </w:style>
+  <w:style w:type="character" w:styleId="ListLabel96">
+    <w:name w:val="ListLabel 96"/>
+    <w:qFormat/>
+    <w:rPr>
+      <w:u w:val="none"/>
+    </w:rPr>
+  </w:style>
+  <w:style w:type="character" w:styleId="ListLabel97">
+    <w:name w:val="ListLabel 97"/>
+    <w:qFormat/>
+    <w:rPr>
+      <w:u w:val="none"/>
+    </w:rPr>
+  </w:style>
+  <w:style w:type="character" w:styleId="ListLabel98">
+    <w:name w:val="ListLabel 98"/>
+    <w:qFormat/>
+    <w:rPr>
+      <w:u w:val="none"/>
+    </w:rPr>
+  </w:style>
+  <w:style w:type="character" w:styleId="ListLabel99">
+    <w:name w:val="ListLabel 99"/>
+    <w:qFormat/>
+    <w:rPr>
+      <w:u w:val="none"/>
+    </w:rPr>
+  </w:style>
+  <w:style w:type="character" w:styleId="ListLabel100">
+    <w:name w:val="ListLabel 100"/>
+    <w:qFormat/>
+    <w:rPr>
+      <w:u w:val="none"/>
+    </w:rPr>
+  </w:style>
+  <w:style w:type="character" w:styleId="ListLabel101">
+    <w:name w:val="ListLabel 101"/>
+    <w:qFormat/>
+    <w:rPr>
+      <w:u w:val="none"/>
+    </w:rPr>
+  </w:style>
+  <w:style w:type="character" w:styleId="ListLabel102">
+    <w:name w:val="ListLabel 102"/>
+    <w:qFormat/>
+    <w:rPr>
+      <w:u w:val="none"/>
+    </w:rPr>
+  </w:style>
+  <w:style w:type="character" w:styleId="ListLabel103">
+    <w:name w:val="ListLabel 103"/>
+    <w:qFormat/>
+    <w:rPr>
+      <w:u w:val="none"/>
+    </w:rPr>
+  </w:style>
+  <w:style w:type="character" w:styleId="ListLabel104">
+    <w:name w:val="ListLabel 104"/>
+    <w:qFormat/>
+    <w:rPr>
+      <w:u w:val="none"/>
+    </w:rPr>
+  </w:style>
+  <w:style w:type="character" w:styleId="ListLabel105">
+    <w:name w:val="ListLabel 105"/>
+    <w:qFormat/>
+    <w:rPr>
+      <w:u w:val="none"/>
+    </w:rPr>
+  </w:style>
+  <w:style w:type="character" w:styleId="ListLabel106">
+    <w:name w:val="ListLabel 106"/>
+    <w:qFormat/>
+    <w:rPr>
+      <w:u w:val="none"/>
+    </w:rPr>
+  </w:style>
+  <w:style w:type="character" w:styleId="ListLabel107">
+    <w:name w:val="ListLabel 107"/>
+    <w:qFormat/>
+    <w:rPr>
+      <w:u w:val="none"/>
+    </w:rPr>
+  </w:style>
+  <w:style w:type="character" w:styleId="ListLabel108">
+    <w:name w:val="ListLabel 108"/>
+    <w:qFormat/>
+    <w:rPr>
+      <w:u w:val="none"/>
+    </w:rPr>
+  </w:style>
+  <w:style w:type="character" w:styleId="ListLabel109">
+    <w:name w:val="ListLabel 109"/>
+    <w:qFormat/>
+    <w:rPr>
+      <w:b w:val="false"/>
+      <w:u w:val="none"/>
+    </w:rPr>
+  </w:style>
+  <w:style w:type="character" w:styleId="ListLabel110">
+    <w:name w:val="ListLabel 110"/>
+    <w:qFormat/>
+    <w:rPr>
+      <w:u w:val="none"/>
+    </w:rPr>
+  </w:style>
+  <w:style w:type="character" w:styleId="ListLabel111">
+    <w:name w:val="ListLabel 111"/>
+    <w:qFormat/>
+    <w:rPr>
+      <w:u w:val="none"/>
+    </w:rPr>
+  </w:style>
+  <w:style w:type="character" w:styleId="ListLabel112">
+    <w:name w:val="ListLabel 112"/>
+    <w:qFormat/>
+    <w:rPr>
+      <w:u w:val="none"/>
+    </w:rPr>
+  </w:style>
+  <w:style w:type="character" w:styleId="ListLabel113">
+    <w:name w:val="ListLabel 113"/>
+    <w:qFormat/>
+    <w:rPr>
+      <w:u w:val="none"/>
+    </w:rPr>
+  </w:style>
+  <w:style w:type="character" w:styleId="ListLabel114">
+    <w:name w:val="ListLabel 114"/>
+    <w:qFormat/>
+    <w:rPr>
+      <w:u w:val="none"/>
+    </w:rPr>
+  </w:style>
+  <w:style w:type="character" w:styleId="ListLabel115">
+    <w:name w:val="ListLabel 115"/>
+    <w:qFormat/>
+    <w:rPr>
+      <w:u w:val="none"/>
+    </w:rPr>
+  </w:style>
+  <w:style w:type="character" w:styleId="ListLabel116">
+    <w:name w:val="ListLabel 116"/>
+    <w:qFormat/>
+    <w:rPr>
+      <w:u w:val="none"/>
+    </w:rPr>
+  </w:style>
+  <w:style w:type="character" w:styleId="ListLabel117">
+    <w:name w:val="ListLabel 117"/>
+    <w:qFormat/>
+    <w:rPr>
+      <w:u w:val="none"/>
+    </w:rPr>
+  </w:style>
+  <w:style w:type="character" w:styleId="ListLabel118">
+    <w:name w:val="ListLabel 118"/>
+    <w:qFormat/>
+    <w:rPr>
+      <w:u w:val="none"/>
+    </w:rPr>
+  </w:style>
+  <w:style w:type="character" w:styleId="ListLabel119">
+    <w:name w:val="ListLabel 119"/>
+    <w:qFormat/>
+    <w:rPr>
+      <w:u w:val="none"/>
+    </w:rPr>
+  </w:style>
+  <w:style w:type="character" w:styleId="ListLabel120">
+    <w:name w:val="ListLabel 120"/>
+    <w:qFormat/>
+    <w:rPr>
+      <w:u w:val="none"/>
+    </w:rPr>
+  </w:style>
+  <w:style w:type="character" w:styleId="ListLabel121">
+    <w:name w:val="ListLabel 121"/>
+    <w:qFormat/>
+    <w:rPr>
+      <w:u w:val="none"/>
+    </w:rPr>
+  </w:style>
+  <w:style w:type="character" w:styleId="ListLabel122">
+    <w:name w:val="ListLabel 122"/>
+    <w:qFormat/>
+    <w:rPr>
+      <w:u w:val="none"/>
+    </w:rPr>
+  </w:style>
+  <w:style w:type="character" w:styleId="ListLabel123">
+    <w:name w:val="ListLabel 123"/>
+    <w:qFormat/>
+    <w:rPr>
+      <w:u w:val="none"/>
+    </w:rPr>
+  </w:style>
+  <w:style w:type="character" w:styleId="ListLabel124">
+    <w:name w:val="ListLabel 124"/>
+    <w:qFormat/>
+    <w:rPr>
+      <w:u w:val="none"/>
+    </w:rPr>
+  </w:style>
+  <w:style w:type="character" w:styleId="ListLabel125">
+    <w:name w:val="ListLabel 125"/>
+    <w:qFormat/>
+    <w:rPr>
+      <w:u w:val="none"/>
+    </w:rPr>
+  </w:style>
+  <w:style w:type="character" w:styleId="ListLabel126">
+    <w:name w:val="ListLabel 126"/>
+    <w:qFormat/>
+    <w:rPr>
+      <w:u w:val="none"/>
+    </w:rPr>
+  </w:style>
+  <w:style w:type="character" w:styleId="ListLabel127">
+    <w:name w:val="ListLabel 127"/>
+    <w:qFormat/>
+    <w:rPr>
+      <w:sz w:val="22"/>
+      <w:u w:val="none"/>
+    </w:rPr>
+  </w:style>
+  <w:style w:type="character" w:styleId="ListLabel128">
+    <w:name w:val="ListLabel 128"/>
+    <w:qFormat/>
+    <w:rPr>
+      <w:u w:val="none"/>
+    </w:rPr>
+  </w:style>
+  <w:style w:type="character" w:styleId="ListLabel129">
+    <w:name w:val="ListLabel 129"/>
+    <w:qFormat/>
+    <w:rPr>
+      <w:u w:val="none"/>
+    </w:rPr>
+  </w:style>
+  <w:style w:type="character" w:styleId="ListLabel130">
+    <w:name w:val="ListLabel 130"/>
+    <w:qFormat/>
+    <w:rPr>
+      <w:u w:val="none"/>
+    </w:rPr>
+  </w:style>
+  <w:style w:type="character" w:styleId="ListLabel131">
+    <w:name w:val="ListLabel 131"/>
+    <w:qFormat/>
+    <w:rPr>
+      <w:u w:val="none"/>
+    </w:rPr>
+  </w:style>
+  <w:style w:type="character" w:styleId="ListLabel132">
+    <w:name w:val="ListLabel 132"/>
+    <w:qFormat/>
+    <w:rPr>
+      <w:u w:val="none"/>
+    </w:rPr>
+  </w:style>
+  <w:style w:type="character" w:styleId="ListLabel133">
+    <w:name w:val="ListLabel 133"/>
+    <w:qFormat/>
+    <w:rPr>
+      <w:u w:val="none"/>
+    </w:rPr>
+  </w:style>
+  <w:style w:type="character" w:styleId="ListLabel134">
+    <w:name w:val="ListLabel 134"/>
+    <w:qFormat/>
+    <w:rPr>
+      <w:u w:val="none"/>
+    </w:rPr>
+  </w:style>
+  <w:style w:type="character" w:styleId="ListLabel135">
+    <w:name w:val="ListLabel 135"/>
+    <w:qFormat/>
+    <w:rPr>
+      <w:u w:val="none"/>
+    </w:rPr>
+  </w:style>
+  <w:style w:type="character" w:styleId="ListLabel136">
+    <w:name w:val="ListLabel 136"/>
+    <w:qFormat/>
+    <w:rPr>
+      <w:u w:val="none"/>
+    </w:rPr>
+  </w:style>
+  <w:style w:type="character" w:styleId="ListLabel137">
+    <w:name w:val="ListLabel 137"/>
+    <w:qFormat/>
+    <w:rPr>
+      <w:u w:val="none"/>
+    </w:rPr>
+  </w:style>
+  <w:style w:type="character" w:styleId="ListLabel138">
+    <w:name w:val="ListLabel 138"/>
+    <w:qFormat/>
+    <w:rPr>
+      <w:u w:val="none"/>
+    </w:rPr>
+  </w:style>
+  <w:style w:type="character" w:styleId="ListLabel139">
+    <w:name w:val="ListLabel 139"/>
+    <w:qFormat/>
+    <w:rPr>
+      <w:u w:val="none"/>
+    </w:rPr>
+  </w:style>
+  <w:style w:type="character" w:styleId="ListLabel140">
+    <w:name w:val="ListLabel 140"/>
+    <w:qFormat/>
+    <w:rPr>
+      <w:u w:val="none"/>
+    </w:rPr>
+  </w:style>
+  <w:style w:type="character" w:styleId="ListLabel141">
+    <w:name w:val="ListLabel 141"/>
+    <w:qFormat/>
+    <w:rPr>
+      <w:u w:val="none"/>
+    </w:rPr>
+  </w:style>
+  <w:style w:type="character" w:styleId="ListLabel142">
+    <w:name w:val="ListLabel 142"/>
+    <w:qFormat/>
+    <w:rPr>
+      <w:u w:val="none"/>
+    </w:rPr>
+  </w:style>
+  <w:style w:type="character" w:styleId="ListLabel143">
+    <w:name w:val="ListLabel 143"/>
+    <w:qFormat/>
+    <w:rPr>
+      <w:u w:val="none"/>
+    </w:rPr>
+  </w:style>
+  <w:style w:type="character" w:styleId="ListLabel144">
+    <w:name w:val="ListLabel 144"/>
+    <w:qFormat/>
+    <w:rPr>
+      <w:u w:val="none"/>
+    </w:rPr>
+  </w:style>
+  <w:style w:type="character" w:styleId="ListLabel145">
+    <w:name w:val="ListLabel 145"/>
+    <w:qFormat/>
+    <w:rPr>
+      <w:u w:val="none"/>
+    </w:rPr>
+  </w:style>
+  <w:style w:type="character" w:styleId="ListLabel146">
+    <w:name w:val="ListLabel 146"/>
+    <w:qFormat/>
+    <w:rPr>
+      <w:u w:val="none"/>
+    </w:rPr>
+  </w:style>
+  <w:style w:type="character" w:styleId="ListLabel147">
+    <w:name w:val="ListLabel 147"/>
+    <w:qFormat/>
+    <w:rPr>
+      <w:u w:val="none"/>
+    </w:rPr>
+  </w:style>
+  <w:style w:type="character" w:styleId="ListLabel148">
+    <w:name w:val="ListLabel 148"/>
+    <w:qFormat/>
+    <w:rPr>
+      <w:u w:val="none"/>
+    </w:rPr>
+  </w:style>
+  <w:style w:type="character" w:styleId="ListLabel149">
+    <w:name w:val="ListLabel 149"/>
+    <w:qFormat/>
+    <w:rPr>
+      <w:u w:val="none"/>
+    </w:rPr>
+  </w:style>
+  <w:style w:type="character" w:styleId="ListLabel150">
+    <w:name w:val="ListLabel 150"/>
+    <w:qFormat/>
+    <w:rPr>
+      <w:u w:val="none"/>
+    </w:rPr>
+  </w:style>
+  <w:style w:type="character" w:styleId="ListLabel151">
+    <w:name w:val="ListLabel 151"/>
+    <w:qFormat/>
+    <w:rPr>
+      <w:u w:val="none"/>
+    </w:rPr>
+  </w:style>
+  <w:style w:type="character" w:styleId="ListLabel152">
+    <w:name w:val="ListLabel 152"/>
+    <w:qFormat/>
+    <w:rPr>
+      <w:u w:val="none"/>
+    </w:rPr>
+  </w:style>
+  <w:style w:type="character" w:styleId="ListLabel153">
+    <w:name w:val="ListLabel 153"/>
+    <w:qFormat/>
+    <w:rPr>
+      <w:u w:val="none"/>
+    </w:rPr>
+  </w:style>
+  <w:style w:type="character" w:styleId="ListLabel154">
+    <w:name w:val="ListLabel 154"/>
+    <w:qFormat/>
+    <w:rPr>
+      <w:u w:val="none"/>
+    </w:rPr>
+  </w:style>
+  <w:style w:type="character" w:styleId="ListLabel155">
+    <w:name w:val="ListLabel 155"/>
+    <w:qFormat/>
+    <w:rPr>
+      <w:u w:val="none"/>
+    </w:rPr>
+  </w:style>
+  <w:style w:type="character" w:styleId="ListLabel156">
+    <w:name w:val="ListLabel 156"/>
+    <w:qFormat/>
+    <w:rPr>
+      <w:u w:val="none"/>
+    </w:rPr>
+  </w:style>
+  <w:style w:type="character" w:styleId="ListLabel157">
+    <w:name w:val="ListLabel 157"/>
+    <w:qFormat/>
+    <w:rPr>
+      <w:u w:val="none"/>
+    </w:rPr>
+  </w:style>
+  <w:style w:type="character" w:styleId="ListLabel158">
+    <w:name w:val="ListLabel 158"/>
+    <w:qFormat/>
+    <w:rPr>
+      <w:u w:val="none"/>
+    </w:rPr>
+  </w:style>
+  <w:style w:type="character" w:styleId="ListLabel159">
+    <w:name w:val="ListLabel 159"/>
+    <w:qFormat/>
+    <w:rPr>
+      <w:u w:val="none"/>
+    </w:rPr>
+  </w:style>
+  <w:style w:type="character" w:styleId="ListLabel160">
+    <w:name w:val="ListLabel 160"/>
+    <w:qFormat/>
+    <w:rPr>
+      <w:u w:val="none"/>
+    </w:rPr>
+  </w:style>
+  <w:style w:type="character" w:styleId="ListLabel161">
+    <w:name w:val="ListLabel 161"/>
+    <w:qFormat/>
+    <w:rPr>
+      <w:u w:val="none"/>
+    </w:rPr>
+  </w:style>
+  <w:style w:type="character" w:styleId="ListLabel162">
+    <w:name w:val="ListLabel 162"/>
+    <w:qFormat/>
+    <w:rPr>
+      <w:u w:val="none"/>
+    </w:rPr>
+  </w:style>
+  <w:style w:type="character" w:styleId="ListLabel163">
+    <w:name w:val="ListLabel 163"/>
+    <w:qFormat/>
+    <w:rPr>
+      <w:sz w:val="22"/>
+      <w:u w:val="none"/>
+    </w:rPr>
+  </w:style>
+  <w:style w:type="character" w:styleId="ListLabel164">
+    <w:name w:val="ListLabel 164"/>
+    <w:qFormat/>
+    <w:rPr>
+      <w:u w:val="none"/>
+    </w:rPr>
+  </w:style>
+  <w:style w:type="character" w:styleId="ListLabel165">
+    <w:name w:val="ListLabel 165"/>
+    <w:qFormat/>
+    <w:rPr>
+      <w:u w:val="none"/>
+    </w:rPr>
+  </w:style>
+  <w:style w:type="character" w:styleId="ListLabel166">
+    <w:name w:val="ListLabel 166"/>
+    <w:qFormat/>
+    <w:rPr>
+      <w:u w:val="none"/>
+    </w:rPr>
+  </w:style>
+  <w:style w:type="character" w:styleId="ListLabel167">
+    <w:name w:val="ListLabel 167"/>
+    <w:qFormat/>
+    <w:rPr>
+      <w:u w:val="none"/>
+    </w:rPr>
+  </w:style>
+  <w:style w:type="character" w:styleId="ListLabel168">
+    <w:name w:val="ListLabel 168"/>
+    <w:qFormat/>
+    <w:rPr>
+      <w:u w:val="none"/>
+    </w:rPr>
+  </w:style>
+  <w:style w:type="character" w:styleId="ListLabel169">
+    <w:name w:val="ListLabel 169"/>
+    <w:qFormat/>
+    <w:rPr>
+      <w:u w:val="none"/>
+    </w:rPr>
+  </w:style>
+  <w:style w:type="character" w:styleId="ListLabel170">
+    <w:name w:val="ListLabel 170"/>
+    <w:qFormat/>
+    <w:rPr>
+      <w:u w:val="none"/>
+    </w:rPr>
+  </w:style>
+  <w:style w:type="character" w:styleId="ListLabel171">
+    <w:name w:val="ListLabel 171"/>
+    <w:qFormat/>
+    <w:rPr>
+      <w:u w:val="none"/>
+    </w:rPr>
+  </w:style>
+  <w:style w:type="character" w:styleId="ListLabel172">
+    <w:name w:val="ListLabel 172"/>
+    <w:qFormat/>
+    <w:rPr>
+      <w:color w:val="1155CC"/>
+      <w:u w:val="single"/>
+    </w:rPr>
   </w:style>
   <w:style w:type="paragraph" w:styleId="Style10">
     <w:name w:val="Заголовок"/>

</xml_diff>